<commit_message>
adding TITN risk factors to notes
</commit_message>
<xml_diff>
--- a/TITN/TITN Notes.docx
+++ b/TITN/TITN Notes.docx
@@ -34,6 +34,938 @@
         <w:rPr>
           <w:u w:val="single"/>
         </w:rPr>
+        <w:t>Risk Factors</w:t>
+      </w:r>
+    </w:p>
+    <w:p>
+      <w:pPr>
+        <w:pStyle w:val="ListParagraph"/>
+        <w:numPr>
+          <w:ilvl w:val="0"/>
+          <w:numId w:val="1"/>
+        </w:numPr>
+        <w:rPr>
+          <w:b/>
+          <w:bCs/>
+          <w:i/>
+          <w:iCs/>
+          <w:u w:val="single"/>
+        </w:rPr>
+      </w:pPr>
+      <w:r>
+        <w:rPr>
+          <w:b/>
+          <w:bCs/>
+          <w:i/>
+          <w:iCs/>
+        </w:rPr>
+        <w:t>Reliance on CNH Industrial as substantial equipment and parts inventory supplier.</w:t>
+      </w:r>
+    </w:p>
+    <w:p>
+      <w:pPr>
+        <w:pStyle w:val="ListParagraph"/>
+        <w:numPr>
+          <w:ilvl w:val="1"/>
+          <w:numId w:val="1"/>
+        </w:numPr>
+      </w:pPr>
+      <w:r>
+        <w:t>CNH</w:t>
+      </w:r>
+      <w:r>
+        <w:t xml:space="preserve"> ability to </w:t>
+      </w:r>
+      <w:r>
+        <w:t xml:space="preserve">design, </w:t>
+      </w:r>
+      <w:r>
+        <w:rPr>
+          <w:highlight w:val="yellow"/>
+        </w:rPr>
+        <w:t>manufacture, allocate and deliver to our stores</w:t>
+      </w:r>
+      <w:r>
+        <w:t xml:space="preserve"> at the right time high quality and desirable products that compare favorably</w:t>
+      </w:r>
+      <w:r>
+        <w:t>.</w:t>
+      </w:r>
+    </w:p>
+    <w:p>
+      <w:pPr>
+        <w:pStyle w:val="ListParagraph"/>
+        <w:numPr>
+          <w:ilvl w:val="1"/>
+          <w:numId w:val="1"/>
+        </w:numPr>
+      </w:pPr>
+      <w:r>
+        <w:t xml:space="preserve">CNH </w:t>
+      </w:r>
+      <w:proofErr w:type="gramStart"/>
+      <w:r>
+        <w:t>support</w:t>
+      </w:r>
+      <w:proofErr w:type="gramEnd"/>
+      <w:r>
+        <w:t xml:space="preserve"> through </w:t>
+      </w:r>
+      <w:r>
+        <w:rPr>
+          <w:highlight w:val="yellow"/>
+        </w:rPr>
+        <w:t>inventory financing, financial assistance</w:t>
+      </w:r>
+      <w:r>
+        <w:rPr>
+          <w:highlight w:val="yellow"/>
+        </w:rPr>
+        <w:t xml:space="preserve"> (customers, retail)</w:t>
+      </w:r>
+      <w:r>
+        <w:rPr>
+          <w:highlight w:val="yellow"/>
+        </w:rPr>
+        <w:t>, marketing support</w:t>
+      </w:r>
+      <w:r>
+        <w:rPr>
+          <w:highlight w:val="yellow"/>
+        </w:rPr>
+        <w:t>, incentive financing</w:t>
+      </w:r>
+      <w:r>
+        <w:rPr>
+          <w:highlight w:val="yellow"/>
+        </w:rPr>
+        <w:t xml:space="preserve"> for discounts</w:t>
+      </w:r>
+      <w:r>
+        <w:t>.</w:t>
+      </w:r>
+    </w:p>
+    <w:p>
+      <w:pPr>
+        <w:pStyle w:val="ListParagraph"/>
+        <w:numPr>
+          <w:ilvl w:val="1"/>
+          <w:numId w:val="1"/>
+        </w:numPr>
+      </w:pPr>
+      <w:r>
+        <w:t>CNH Product Warranties and Extended Warranties.</w:t>
+      </w:r>
+    </w:p>
+    <w:p>
+      <w:pPr>
+        <w:pStyle w:val="ListParagraph"/>
+        <w:numPr>
+          <w:ilvl w:val="2"/>
+          <w:numId w:val="1"/>
+        </w:numPr>
+        <w:rPr>
+          <w:highlight w:val="yellow"/>
+        </w:rPr>
+      </w:pPr>
+      <w:r>
+        <w:rPr>
+          <w:highlight w:val="yellow"/>
+        </w:rPr>
+        <w:t xml:space="preserve">CNH impacted by: </w:t>
+      </w:r>
+    </w:p>
+    <w:p>
+      <w:pPr>
+        <w:pStyle w:val="ListParagraph"/>
+        <w:numPr>
+          <w:ilvl w:val="3"/>
+          <w:numId w:val="1"/>
+        </w:numPr>
+      </w:pPr>
+      <w:r>
+        <w:rPr>
+          <w:highlight w:val="yellow"/>
+        </w:rPr>
+        <w:t>G</w:t>
+      </w:r>
+      <w:r>
+        <w:rPr>
+          <w:highlight w:val="yellow"/>
+        </w:rPr>
+        <w:t>lobal economic conditions</w:t>
+      </w:r>
+      <w:r>
+        <w:t xml:space="preserve"> and economic downturns, industry declines, natural disasters, labor strikes or similar disruptions, changes in interest rates, energy prices, inflation, financial performance and liquidity concerns, supply shortages or rising raw materials costs, failed strategic initiatives, or other adverse events.</w:t>
+      </w:r>
+    </w:p>
+    <w:p>
+      <w:pPr>
+        <w:pStyle w:val="ListParagraph"/>
+        <w:numPr>
+          <w:ilvl w:val="1"/>
+          <w:numId w:val="1"/>
+        </w:numPr>
+      </w:pPr>
+      <w:r>
+        <w:t xml:space="preserve">Term changes: CNH may </w:t>
+      </w:r>
+      <w:r>
+        <w:t>terminate or change Dealer Agreements</w:t>
+      </w:r>
+      <w:r>
+        <w:t>.</w:t>
+      </w:r>
+    </w:p>
+    <w:p>
+      <w:pPr>
+        <w:pStyle w:val="ListParagraph"/>
+        <w:numPr>
+          <w:ilvl w:val="1"/>
+          <w:numId w:val="1"/>
+        </w:numPr>
+      </w:pPr>
+      <w:r>
+        <w:t xml:space="preserve">CNH may add </w:t>
+      </w:r>
+      <w:r>
+        <w:rPr>
+          <w:highlight w:val="yellow"/>
+        </w:rPr>
+        <w:t>additional dealers in the sales area</w:t>
+      </w:r>
+      <w:r>
+        <w:t>.</w:t>
+      </w:r>
+    </w:p>
+    <w:p>
+      <w:pPr>
+        <w:pStyle w:val="ListParagraph"/>
+        <w:numPr>
+          <w:ilvl w:val="1"/>
+          <w:numId w:val="1"/>
+        </w:numPr>
+      </w:pPr>
+      <w:r>
+        <w:t>Change distrib</w:t>
+      </w:r>
+      <w:r>
+        <w:t>ution system.</w:t>
+      </w:r>
+    </w:p>
+    <w:p>
+      <w:pPr>
+        <w:pStyle w:val="ListParagraph"/>
+        <w:numPr>
+          <w:ilvl w:val="1"/>
+          <w:numId w:val="1"/>
+        </w:numPr>
+      </w:pPr>
+      <w:r>
+        <w:t>Limit product offerings.</w:t>
+      </w:r>
+    </w:p>
+    <w:p>
+      <w:pPr>
+        <w:pStyle w:val="ListParagraph"/>
+        <w:numPr>
+          <w:ilvl w:val="1"/>
+          <w:numId w:val="1"/>
+        </w:numPr>
+      </w:pPr>
+      <w:r>
+        <w:rPr>
+          <w:highlight w:val="yellow"/>
+        </w:rPr>
+        <w:t>Change pricing and delivery terms</w:t>
+      </w:r>
+      <w:r>
+        <w:rPr>
+          <w:highlight w:val="yellow"/>
+        </w:rPr>
+        <w:t xml:space="preserve"> (</w:t>
+      </w:r>
+      <w:proofErr w:type="spellStart"/>
+      <w:r>
+        <w:rPr>
+          <w:highlight w:val="yellow"/>
+        </w:rPr>
+        <w:t>ie</w:t>
+      </w:r>
+      <w:proofErr w:type="spellEnd"/>
+      <w:r>
+        <w:rPr>
+          <w:highlight w:val="yellow"/>
+        </w:rPr>
+        <w:t xml:space="preserve"> </w:t>
+      </w:r>
+      <w:r>
+        <w:rPr>
+          <w:highlight w:val="yellow"/>
+        </w:rPr>
+        <w:t xml:space="preserve">unexpected </w:t>
+      </w:r>
+      <w:r>
+        <w:rPr>
+          <w:highlight w:val="yellow"/>
+        </w:rPr>
+        <w:t>earl</w:t>
+      </w:r>
+      <w:r>
+        <w:rPr>
+          <w:highlight w:val="yellow"/>
+        </w:rPr>
+        <w:t xml:space="preserve">y </w:t>
+      </w:r>
+      <w:r>
+        <w:rPr>
+          <w:highlight w:val="yellow"/>
+        </w:rPr>
+        <w:t>delivery, leading to higher carry cost)</w:t>
+      </w:r>
+      <w:r>
+        <w:t>.</w:t>
+      </w:r>
+    </w:p>
+    <w:p>
+      <w:pPr>
+        <w:pStyle w:val="ListParagraph"/>
+        <w:numPr>
+          <w:ilvl w:val="0"/>
+          <w:numId w:val="1"/>
+        </w:numPr>
+      </w:pPr>
+      <w:r>
+        <w:rPr>
+          <w:b/>
+          <w:bCs/>
+          <w:i/>
+          <w:iCs/>
+        </w:rPr>
+        <w:t>Farm net income – which is influenced by factors not under control.</w:t>
+      </w:r>
+    </w:p>
+    <w:p>
+      <w:pPr>
+        <w:pStyle w:val="ListParagraph"/>
+        <w:numPr>
+          <w:ilvl w:val="0"/>
+          <w:numId w:val="1"/>
+        </w:numPr>
+      </w:pPr>
+      <w:r>
+        <w:rPr>
+          <w:b/>
+          <w:bCs/>
+          <w:i/>
+          <w:iCs/>
+          <w:highlight w:val="yellow"/>
+        </w:rPr>
+        <w:t xml:space="preserve">Inflation increases </w:t>
+      </w:r>
+      <w:proofErr w:type="gramStart"/>
+      <w:r>
+        <w:rPr>
+          <w:b/>
+          <w:bCs/>
+          <w:i/>
+          <w:iCs/>
+          <w:highlight w:val="yellow"/>
+        </w:rPr>
+        <w:t>to</w:t>
+      </w:r>
+      <w:proofErr w:type="gramEnd"/>
+      <w:r>
+        <w:rPr>
+          <w:b/>
+          <w:bCs/>
+          <w:i/>
+          <w:iCs/>
+          <w:highlight w:val="yellow"/>
+        </w:rPr>
+        <w:t xml:space="preserve"> cost of equipment</w:t>
+      </w:r>
+      <w:r>
+        <w:rPr>
+          <w:b/>
+          <w:bCs/>
+          <w:i/>
+          <w:iCs/>
+        </w:rPr>
+        <w:t xml:space="preserve"> + higher interest </w:t>
+      </w:r>
+      <w:r>
+        <w:rPr>
+          <w:b/>
+          <w:bCs/>
+          <w:i/>
+          <w:iCs/>
+        </w:rPr>
+        <w:t>rates impact on customer purchasing decisions.</w:t>
+      </w:r>
+    </w:p>
+    <w:p>
+      <w:pPr>
+        <w:pStyle w:val="ListParagraph"/>
+        <w:numPr>
+          <w:ilvl w:val="0"/>
+          <w:numId w:val="1"/>
+        </w:numPr>
+      </w:pPr>
+      <w:r>
+        <w:rPr>
+          <w:b/>
+          <w:bCs/>
+          <w:i/>
+          <w:iCs/>
+        </w:rPr>
+        <w:t>Competitive conditions in the Equip Distribution Industry</w:t>
+      </w:r>
+      <w:r>
+        <w:rPr>
+          <w:b/>
+          <w:bCs/>
+          <w:i/>
+          <w:iCs/>
+        </w:rPr>
+        <w:t>.</w:t>
+      </w:r>
+      <w:r>
+        <w:rPr>
+          <w:b/>
+          <w:bCs/>
+          <w:i/>
+          <w:iCs/>
+        </w:rPr>
+        <w:tab/>
+      </w:r>
+    </w:p>
+    <w:p>
+      <w:pPr>
+        <w:pStyle w:val="ListParagraph"/>
+        <w:numPr>
+          <w:ilvl w:val="1"/>
+          <w:numId w:val="1"/>
+        </w:numPr>
+      </w:pPr>
+      <w:r>
+        <w:t>Subject to sudden supply-demand imbalances.</w:t>
+      </w:r>
+    </w:p>
+    <w:p>
+      <w:pPr>
+        <w:pStyle w:val="ListParagraph"/>
+        <w:numPr>
+          <w:ilvl w:val="2"/>
+          <w:numId w:val="1"/>
+        </w:numPr>
+        <w:rPr>
+          <w:highlight w:val="yellow"/>
+        </w:rPr>
+      </w:pPr>
+      <w:r>
+        <w:rPr>
+          <w:highlight w:val="yellow"/>
+        </w:rPr>
+        <w:t>Over-production of equipment</w:t>
+      </w:r>
+      <w:r>
+        <w:rPr>
+          <w:highlight w:val="yellow"/>
+        </w:rPr>
+        <w:t>.</w:t>
+      </w:r>
+    </w:p>
+    <w:p>
+      <w:pPr>
+        <w:pStyle w:val="ListParagraph"/>
+        <w:numPr>
+          <w:ilvl w:val="2"/>
+          <w:numId w:val="1"/>
+        </w:numPr>
+        <w:rPr>
+          <w:highlight w:val="yellow"/>
+        </w:rPr>
+      </w:pPr>
+      <w:r>
+        <w:rPr>
+          <w:highlight w:val="yellow"/>
+        </w:rPr>
+        <w:t>Sudden reduction in demand.</w:t>
+      </w:r>
+    </w:p>
+    <w:p>
+      <w:pPr>
+        <w:pStyle w:val="ListParagraph"/>
+        <w:numPr>
+          <w:ilvl w:val="1"/>
+          <w:numId w:val="1"/>
+        </w:numPr>
+      </w:pPr>
+      <w:r>
+        <w:t>Leasing arrangements.</w:t>
+      </w:r>
+    </w:p>
+    <w:p>
+      <w:pPr>
+        <w:pStyle w:val="ListParagraph"/>
+        <w:numPr>
+          <w:ilvl w:val="2"/>
+          <w:numId w:val="1"/>
+        </w:numPr>
+      </w:pPr>
+      <w:r>
+        <w:t xml:space="preserve">When equip comes off lease, </w:t>
+      </w:r>
+      <w:r>
+        <w:t xml:space="preserve">leads to increase in supply of </w:t>
+      </w:r>
+      <w:proofErr w:type="gramStart"/>
+      <w:r>
+        <w:t>late-model</w:t>
+      </w:r>
+      <w:proofErr w:type="gramEnd"/>
+      <w:r>
+        <w:t xml:space="preserve"> used equipment which can create used equipment over-supply</w:t>
+      </w:r>
+      <w:r>
+        <w:t xml:space="preserve"> condition and downward pressure in used </w:t>
+      </w:r>
+      <w:proofErr w:type="gramStart"/>
+      <w:r>
+        <w:t>equip</w:t>
+      </w:r>
+      <w:proofErr w:type="gramEnd"/>
+      <w:r>
+        <w:t xml:space="preserve"> sales and margins.</w:t>
+      </w:r>
+    </w:p>
+    <w:p>
+      <w:pPr>
+        <w:pStyle w:val="ListParagraph"/>
+        <w:numPr>
+          <w:ilvl w:val="2"/>
+          <w:numId w:val="1"/>
+        </w:numPr>
+      </w:pPr>
+      <w:r>
+        <w:t xml:space="preserve">Rental house trade-in schedules can lead to temporary supply imbalance. </w:t>
+      </w:r>
+    </w:p>
+    <w:p>
+      <w:pPr>
+        <w:pStyle w:val="ListParagraph"/>
+        <w:numPr>
+          <w:ilvl w:val="1"/>
+          <w:numId w:val="1"/>
+        </w:numPr>
+      </w:pPr>
+      <w:r>
+        <w:rPr>
+          <w:highlight w:val="yellow"/>
+        </w:rPr>
+        <w:t>E</w:t>
+      </w:r>
+      <w:r>
+        <w:rPr>
+          <w:highlight w:val="yellow"/>
+        </w:rPr>
+        <w:t>-Commerce</w:t>
+      </w:r>
+      <w:r>
+        <w:rPr>
+          <w:highlight w:val="yellow"/>
+        </w:rPr>
+        <w:t xml:space="preserve"> companies selling </w:t>
+      </w:r>
+      <w:r>
+        <w:rPr>
+          <w:highlight w:val="yellow"/>
+        </w:rPr>
+        <w:t>parts</w:t>
+      </w:r>
+      <w:r>
+        <w:t xml:space="preserve"> will impact parts sales and margins.</w:t>
+      </w:r>
+    </w:p>
+    <w:p>
+      <w:pPr>
+        <w:pStyle w:val="ListParagraph"/>
+        <w:numPr>
+          <w:ilvl w:val="2"/>
+          <w:numId w:val="1"/>
+        </w:numPr>
+      </w:pPr>
+      <w:r>
+        <w:lastRenderedPageBreak/>
+        <w:t xml:space="preserve">Expect this pressure to increase in the future. </w:t>
+      </w:r>
+    </w:p>
+    <w:p>
+      <w:pPr>
+        <w:pStyle w:val="ListParagraph"/>
+        <w:numPr>
+          <w:ilvl w:val="1"/>
+          <w:numId w:val="1"/>
+        </w:numPr>
+      </w:pPr>
+      <w:r>
+        <w:t xml:space="preserve">Right to Repairs COULD impact in the </w:t>
+      </w:r>
+      <w:r>
+        <w:t xml:space="preserve">future. Not sure of the impact </w:t>
+      </w:r>
+      <w:proofErr w:type="gramStart"/>
+      <w:r>
+        <w:t>at this time</w:t>
+      </w:r>
+      <w:proofErr w:type="gramEnd"/>
+      <w:r>
+        <w:t xml:space="preserve">. </w:t>
+      </w:r>
+    </w:p>
+    <w:p>
+      <w:pPr>
+        <w:pStyle w:val="ListParagraph"/>
+        <w:numPr>
+          <w:ilvl w:val="0"/>
+          <w:numId w:val="1"/>
+        </w:numPr>
+        <w:rPr>
+          <w:b/>
+          <w:bCs/>
+          <w:i/>
+          <w:iCs/>
+          <w:highlight w:val="yellow"/>
+        </w:rPr>
+      </w:pPr>
+      <w:r>
+        <w:rPr>
+          <w:b/>
+          <w:bCs/>
+          <w:i/>
+          <w:iCs/>
+          <w:highlight w:val="yellow"/>
+        </w:rPr>
+        <w:t>Supply Chain</w:t>
+      </w:r>
+    </w:p>
+    <w:p>
+      <w:pPr>
+        <w:pStyle w:val="ListParagraph"/>
+        <w:numPr>
+          <w:ilvl w:val="1"/>
+          <w:numId w:val="1"/>
+        </w:numPr>
+        <w:rPr>
+          <w:b/>
+          <w:bCs/>
+          <w:i/>
+          <w:iCs/>
+        </w:rPr>
+      </w:pPr>
+      <w:r>
+        <w:t>Significant disruptions s</w:t>
+      </w:r>
+      <w:r>
+        <w:t xml:space="preserve">tarting </w:t>
+      </w:r>
+      <w:proofErr w:type="gramStart"/>
+      <w:r>
+        <w:t>calendar</w:t>
+      </w:r>
+      <w:proofErr w:type="gramEnd"/>
+      <w:r>
+        <w:t xml:space="preserve"> year 2020</w:t>
+      </w:r>
+      <w:r>
+        <w:t xml:space="preserve"> = l</w:t>
+      </w:r>
+      <w:r>
+        <w:t>onger lead times.</w:t>
+      </w:r>
+    </w:p>
+    <w:p>
+      <w:pPr>
+        <w:pStyle w:val="ListParagraph"/>
+        <w:numPr>
+          <w:ilvl w:val="2"/>
+          <w:numId w:val="1"/>
+        </w:numPr>
+        <w:rPr>
+          <w:b/>
+          <w:bCs/>
+          <w:i/>
+          <w:iCs/>
+        </w:rPr>
+      </w:pPr>
+      <w:r>
+        <w:t>Mostly mitigated at this point.</w:t>
+      </w:r>
+    </w:p>
+    <w:p>
+      <w:pPr>
+        <w:pStyle w:val="ListParagraph"/>
+        <w:numPr>
+          <w:ilvl w:val="0"/>
+          <w:numId w:val="1"/>
+        </w:numPr>
+        <w:rPr>
+          <w:b/>
+          <w:bCs/>
+          <w:i/>
+          <w:iCs/>
+        </w:rPr>
+      </w:pPr>
+      <w:r>
+        <w:rPr>
+          <w:b/>
+          <w:bCs/>
+          <w:i/>
+          <w:iCs/>
+        </w:rPr>
+        <w:t>Interna</w:t>
+      </w:r>
+      <w:r>
+        <w:rPr>
+          <w:b/>
+          <w:bCs/>
+          <w:i/>
+          <w:iCs/>
+        </w:rPr>
+        <w:t>tional Operations</w:t>
+      </w:r>
+    </w:p>
+    <w:p>
+      <w:pPr>
+        <w:pStyle w:val="ListParagraph"/>
+        <w:numPr>
+          <w:ilvl w:val="1"/>
+          <w:numId w:val="1"/>
+        </w:numPr>
+        <w:rPr>
+          <w:b/>
+          <w:bCs/>
+          <w:i/>
+          <w:iCs/>
+        </w:rPr>
+      </w:pPr>
+      <w:r>
+        <w:t>13.8% of revenue came from Europe/Australia.</w:t>
+      </w:r>
+    </w:p>
+    <w:p>
+      <w:pPr>
+        <w:pStyle w:val="ListParagraph"/>
+        <w:numPr>
+          <w:ilvl w:val="1"/>
+          <w:numId w:val="1"/>
+        </w:numPr>
+        <w:rPr>
+          <w:b/>
+          <w:bCs/>
+          <w:i/>
+          <w:iCs/>
+        </w:rPr>
+      </w:pPr>
+      <w:r>
+        <w:t>Export duties.</w:t>
+      </w:r>
+    </w:p>
+    <w:p>
+      <w:pPr>
+        <w:pStyle w:val="ListParagraph"/>
+        <w:numPr>
+          <w:ilvl w:val="1"/>
+          <w:numId w:val="1"/>
+        </w:numPr>
+        <w:rPr>
+          <w:b/>
+          <w:bCs/>
+          <w:i/>
+          <w:iCs/>
+        </w:rPr>
+      </w:pPr>
+      <w:r>
+        <w:t xml:space="preserve">Fluctuations in </w:t>
+      </w:r>
+      <w:r>
+        <w:t>currency exchange rates.</w:t>
+      </w:r>
+    </w:p>
+    <w:p>
+      <w:pPr>
+        <w:pStyle w:val="ListParagraph"/>
+        <w:numPr>
+          <w:ilvl w:val="0"/>
+          <w:numId w:val="1"/>
+        </w:numPr>
+        <w:rPr>
+          <w:b/>
+          <w:bCs/>
+          <w:i/>
+          <w:iCs/>
+        </w:rPr>
+      </w:pPr>
+      <w:r>
+        <w:t>Financial Risks</w:t>
+      </w:r>
+    </w:p>
+    <w:p>
+      <w:pPr>
+        <w:pStyle w:val="ListParagraph"/>
+        <w:numPr>
+          <w:ilvl w:val="1"/>
+          <w:numId w:val="1"/>
+        </w:numPr>
+        <w:rPr>
+          <w:b/>
+          <w:bCs/>
+          <w:i/>
+          <w:iCs/>
+        </w:rPr>
+      </w:pPr>
+      <w:r>
+        <w:t>Inventory Management</w:t>
+      </w:r>
+      <w:r>
+        <w:t>.</w:t>
+      </w:r>
+    </w:p>
+    <w:p>
+      <w:pPr>
+        <w:pStyle w:val="ListParagraph"/>
+        <w:numPr>
+          <w:ilvl w:val="2"/>
+          <w:numId w:val="1"/>
+        </w:numPr>
+        <w:rPr>
+          <w:b/>
+          <w:bCs/>
+          <w:i/>
+          <w:iCs/>
+          <w:highlight w:val="yellow"/>
+        </w:rPr>
+      </w:pPr>
+      <w:r>
+        <w:rPr>
+          <w:highlight w:val="yellow"/>
+        </w:rPr>
+        <w:t xml:space="preserve">Orders for </w:t>
+      </w:r>
+      <w:proofErr w:type="gramStart"/>
+      <w:r>
+        <w:rPr>
+          <w:highlight w:val="yellow"/>
+        </w:rPr>
+        <w:t>purchase</w:t>
+      </w:r>
+      <w:proofErr w:type="gramEnd"/>
+      <w:r>
+        <w:rPr>
+          <w:highlight w:val="yellow"/>
+        </w:rPr>
+        <w:t xml:space="preserve"> of new equipment is based on projected demand. </w:t>
+      </w:r>
+      <w:r>
+        <w:rPr>
+          <w:highlight w:val="yellow"/>
+        </w:rPr>
+        <w:t>What impacts demand? Drop in net farm income, weather disruptions</w:t>
+      </w:r>
+      <w:r>
+        <w:rPr>
+          <w:highlight w:val="yellow"/>
+        </w:rPr>
+        <w:t>, construction industry recession.</w:t>
+      </w:r>
+    </w:p>
+    <w:p>
+      <w:pPr>
+        <w:pStyle w:val="ListParagraph"/>
+        <w:numPr>
+          <w:ilvl w:val="2"/>
+          <w:numId w:val="1"/>
+        </w:numPr>
+        <w:rPr>
+          <w:b/>
+          <w:bCs/>
+          <w:i/>
+          <w:iCs/>
+        </w:rPr>
+      </w:pPr>
+      <w:r>
+        <w:t xml:space="preserve">Oversupply will </w:t>
+      </w:r>
+      <w:r>
+        <w:t xml:space="preserve">cause downward pressure on sales and margins. </w:t>
+      </w:r>
+    </w:p>
+    <w:p>
+      <w:pPr>
+        <w:pStyle w:val="ListParagraph"/>
+        <w:numPr>
+          <w:ilvl w:val="2"/>
+          <w:numId w:val="1"/>
+        </w:numPr>
+        <w:rPr>
+          <w:b/>
+          <w:bCs/>
+          <w:i/>
+          <w:iCs/>
+        </w:rPr>
+      </w:pPr>
+      <w:r>
+        <w:t xml:space="preserve">Equipment inventories are stated at </w:t>
+      </w:r>
+      <w:proofErr w:type="gramStart"/>
+      <w:r>
+        <w:t>the</w:t>
+      </w:r>
+      <w:proofErr w:type="gramEnd"/>
+      <w:r>
+        <w:t xml:space="preserve"> lower of cost or net realizable </w:t>
+      </w:r>
+      <w:r>
+        <w:t>value</w:t>
+      </w:r>
+      <w:r>
+        <w:t xml:space="preserve">. </w:t>
+      </w:r>
+      <w:r>
+        <w:rPr>
+          <w:highlight w:val="yellow"/>
+        </w:rPr>
+        <w:t>Adjustments to this value are recognized as cost of sales, which negatively impact earnings in the periods they occur.</w:t>
+      </w:r>
+      <w:r>
+        <w:t xml:space="preserve"> </w:t>
+      </w:r>
+    </w:p>
+    <w:p>
+      <w:pPr>
+        <w:rPr>
+          <w:u w:val="single"/>
+        </w:rPr>
+      </w:pPr>
+    </w:p>
+    <w:p>
+      <w:pPr>
+        <w:rPr>
+          <w:u w:val="single"/>
+        </w:rPr>
+      </w:pPr>
+    </w:p>
+    <w:p>
+      <w:pPr>
+        <w:rPr>
+          <w:u w:val="single"/>
+        </w:rPr>
+      </w:pPr>
+      <w:r>
+        <w:rPr>
+          <w:u w:val="single"/>
+        </w:rPr>
         <w:t>10-K – 2023 Notes</w:t>
       </w:r>
     </w:p>
@@ -154,6 +1086,7 @@
         </w:numPr>
       </w:pPr>
       <w:r>
+        <w:lastRenderedPageBreak/>
         <w:t>Same store sales and market share</w:t>
       </w:r>
       <w:r>
@@ -234,8 +1167,13 @@
           <w:numId w:val="1"/>
         </w:numPr>
       </w:pPr>
-      <w:r>
-        <w:t>4 month interest free on new and used.</w:t>
+      <w:proofErr w:type="gramStart"/>
+      <w:r>
+        <w:t>4 month</w:t>
+      </w:r>
+      <w:proofErr w:type="gramEnd"/>
+      <w:r>
+        <w:t xml:space="preserve"> interest free on new and used.</w:t>
       </w:r>
     </w:p>
     <w:p>
@@ -433,7 +1371,6 @@
         </w:numPr>
       </w:pPr>
       <w:r>
-        <w:lastRenderedPageBreak/>
         <w:t>Van Wall Equipment, Inc.</w:t>
       </w:r>
     </w:p>
@@ -502,51 +1439,6 @@
       <w:r>
         <w:t>Attract new and retain customers.</w:t>
       </w:r>
-    </w:p>
-    <w:p>
-      <w:pPr>
-        <w:pStyle w:val="ListParagraph"/>
-        <w:numPr>
-          <w:ilvl w:val="0"/>
-          <w:numId w:val="1"/>
-        </w:numPr>
-        <w:rPr>
-          <w:u w:val="single"/>
-        </w:rPr>
-      </w:pPr>
-      <w:r>
-        <w:rPr>
-          <w:u w:val="single"/>
-        </w:rPr>
-        <w:t>Risk Factors</w:t>
-      </w:r>
-    </w:p>
-    <w:p>
-      <w:pPr>
-        <w:pStyle w:val="ListParagraph"/>
-        <w:numPr>
-          <w:ilvl w:val="1"/>
-          <w:numId w:val="1"/>
-        </w:numPr>
-        <w:rPr>
-          <w:u w:val="single"/>
-        </w:rPr>
-      </w:pPr>
-      <w:r>
-        <w:t>Reliance on CNH Industrial as equip and parts inventory supplier.</w:t>
-      </w:r>
-    </w:p>
-    <w:p>
-      <w:pPr>
-        <w:pStyle w:val="ListParagraph"/>
-        <w:numPr>
-          <w:ilvl w:val="1"/>
-          <w:numId w:val="1"/>
-        </w:numPr>
-        <w:rPr>
-          <w:u w:val="single"/>
-        </w:rPr>
-      </w:pPr>
     </w:p>
     <w:p/>
     <w:sectPr>
@@ -601,7 +1493,7 @@
         <w:rFonts w:ascii="Wingdings" w:hAnsi="Wingdings" w:hint="default"/>
       </w:rPr>
     </w:lvl>
-    <w:lvl w:ilvl="3" w:tplc="04090001" w:tentative="1">
+    <w:lvl w:ilvl="3" w:tplc="04090001">
       <w:start w:val="1"/>
       <w:numFmt w:val="bullet"/>
       <w:lvlText w:val=""/>
@@ -1283,7 +2175,6 @@
   <w:style w:type="character" w:default="1" w:styleId="DefaultParagraphFont">
     <w:name w:val="Default Paragraph Font"/>
     <w:uiPriority w:val="1"/>
-    <w:semiHidden/>
     <w:unhideWhenUsed/>
   </w:style>
   <w:style w:type="table" w:default="1" w:styleId="TableNormal">

</xml_diff>

<commit_message>
added TITN Notes, Risks, model info
</commit_message>
<xml_diff>
--- a/TITN/TITN Notes.docx
+++ b/TITN/TITN Notes.docx
@@ -4,960 +4,6 @@
   <w:body>
     <w:p>
       <w:pPr>
-        <w:jc w:val="center"/>
-        <w:rPr>
-          <w:b/>
-          <w:bCs/>
-          <w:sz w:val="28"/>
-          <w:szCs w:val="28"/>
-          <w:u w:val="single"/>
-        </w:rPr>
-      </w:pPr>
-      <w:r>
-        <w:rPr>
-          <w:b/>
-          <w:bCs/>
-          <w:sz w:val="28"/>
-          <w:szCs w:val="28"/>
-          <w:u w:val="single"/>
-        </w:rPr>
-        <w:t>Titan Machinery</w:t>
-      </w:r>
-    </w:p>
-    <w:p>
-      <w:pPr>
-        <w:rPr>
-          <w:u w:val="single"/>
-        </w:rPr>
-      </w:pPr>
-      <w:r>
-        <w:rPr>
-          <w:u w:val="single"/>
-        </w:rPr>
-        <w:t>Risk Factors</w:t>
-      </w:r>
-    </w:p>
-    <w:p>
-      <w:pPr>
-        <w:pStyle w:val="ListParagraph"/>
-        <w:numPr>
-          <w:ilvl w:val="0"/>
-          <w:numId w:val="1"/>
-        </w:numPr>
-        <w:rPr>
-          <w:b/>
-          <w:bCs/>
-          <w:i/>
-          <w:iCs/>
-          <w:u w:val="single"/>
-        </w:rPr>
-      </w:pPr>
-      <w:r>
-        <w:rPr>
-          <w:b/>
-          <w:bCs/>
-          <w:i/>
-          <w:iCs/>
-        </w:rPr>
-        <w:t>Reliance on CNH Industrial as substantial equipment and parts inventory supplier.</w:t>
-      </w:r>
-    </w:p>
-    <w:p>
-      <w:pPr>
-        <w:pStyle w:val="ListParagraph"/>
-        <w:numPr>
-          <w:ilvl w:val="1"/>
-          <w:numId w:val="1"/>
-        </w:numPr>
-      </w:pPr>
-      <w:r>
-        <w:t>CNH</w:t>
-      </w:r>
-      <w:r>
-        <w:t xml:space="preserve"> ability to </w:t>
-      </w:r>
-      <w:r>
-        <w:t xml:space="preserve">design, </w:t>
-      </w:r>
-      <w:r>
-        <w:rPr>
-          <w:highlight w:val="yellow"/>
-        </w:rPr>
-        <w:t>manufacture, allocate and deliver to our stores</w:t>
-      </w:r>
-      <w:r>
-        <w:t xml:space="preserve"> at the right time high quality and desirable products that compare favorably</w:t>
-      </w:r>
-      <w:r>
-        <w:t>.</w:t>
-      </w:r>
-    </w:p>
-    <w:p>
-      <w:pPr>
-        <w:pStyle w:val="ListParagraph"/>
-        <w:numPr>
-          <w:ilvl w:val="1"/>
-          <w:numId w:val="1"/>
-        </w:numPr>
-      </w:pPr>
-      <w:r>
-        <w:t xml:space="preserve">CNH </w:t>
-      </w:r>
-      <w:proofErr w:type="gramStart"/>
-      <w:r>
-        <w:t>support</w:t>
-      </w:r>
-      <w:proofErr w:type="gramEnd"/>
-      <w:r>
-        <w:t xml:space="preserve"> through </w:t>
-      </w:r>
-      <w:r>
-        <w:rPr>
-          <w:highlight w:val="yellow"/>
-        </w:rPr>
-        <w:t>inventory financing, financial assistance</w:t>
-      </w:r>
-      <w:r>
-        <w:rPr>
-          <w:highlight w:val="yellow"/>
-        </w:rPr>
-        <w:t xml:space="preserve"> (customers, retail)</w:t>
-      </w:r>
-      <w:r>
-        <w:rPr>
-          <w:highlight w:val="yellow"/>
-        </w:rPr>
-        <w:t>, marketing support</w:t>
-      </w:r>
-      <w:r>
-        <w:rPr>
-          <w:highlight w:val="yellow"/>
-        </w:rPr>
-        <w:t>, incentive financing</w:t>
-      </w:r>
-      <w:r>
-        <w:rPr>
-          <w:highlight w:val="yellow"/>
-        </w:rPr>
-        <w:t xml:space="preserve"> for discounts</w:t>
-      </w:r>
-      <w:r>
-        <w:t>.</w:t>
-      </w:r>
-    </w:p>
-    <w:p>
-      <w:pPr>
-        <w:pStyle w:val="ListParagraph"/>
-        <w:numPr>
-          <w:ilvl w:val="1"/>
-          <w:numId w:val="1"/>
-        </w:numPr>
-      </w:pPr>
-      <w:r>
-        <w:t>CNH Product Warranties and Extended Warranties.</w:t>
-      </w:r>
-    </w:p>
-    <w:p>
-      <w:pPr>
-        <w:pStyle w:val="ListParagraph"/>
-        <w:numPr>
-          <w:ilvl w:val="2"/>
-          <w:numId w:val="1"/>
-        </w:numPr>
-        <w:rPr>
-          <w:highlight w:val="yellow"/>
-        </w:rPr>
-      </w:pPr>
-      <w:r>
-        <w:rPr>
-          <w:highlight w:val="yellow"/>
-        </w:rPr>
-        <w:t xml:space="preserve">CNH impacted by: </w:t>
-      </w:r>
-    </w:p>
-    <w:p>
-      <w:pPr>
-        <w:pStyle w:val="ListParagraph"/>
-        <w:numPr>
-          <w:ilvl w:val="3"/>
-          <w:numId w:val="1"/>
-        </w:numPr>
-      </w:pPr>
-      <w:r>
-        <w:rPr>
-          <w:highlight w:val="yellow"/>
-        </w:rPr>
-        <w:t>G</w:t>
-      </w:r>
-      <w:r>
-        <w:rPr>
-          <w:highlight w:val="yellow"/>
-        </w:rPr>
-        <w:t>lobal economic conditions</w:t>
-      </w:r>
-      <w:r>
-        <w:t xml:space="preserve"> and economic downturns, industry declines, natural disasters, labor strikes or similar disruptions, changes in interest rates, energy prices, inflation, financial performance and liquidity concerns, supply shortages or rising raw materials costs, failed strategic initiatives, or other adverse events.</w:t>
-      </w:r>
-    </w:p>
-    <w:p>
-      <w:pPr>
-        <w:pStyle w:val="ListParagraph"/>
-        <w:numPr>
-          <w:ilvl w:val="1"/>
-          <w:numId w:val="1"/>
-        </w:numPr>
-      </w:pPr>
-      <w:r>
-        <w:t xml:space="preserve">Term changes: CNH may </w:t>
-      </w:r>
-      <w:r>
-        <w:t>terminate or change Dealer Agreements</w:t>
-      </w:r>
-      <w:r>
-        <w:t>.</w:t>
-      </w:r>
-    </w:p>
-    <w:p>
-      <w:pPr>
-        <w:pStyle w:val="ListParagraph"/>
-        <w:numPr>
-          <w:ilvl w:val="1"/>
-          <w:numId w:val="1"/>
-        </w:numPr>
-      </w:pPr>
-      <w:r>
-        <w:t xml:space="preserve">CNH may add </w:t>
-      </w:r>
-      <w:r>
-        <w:rPr>
-          <w:highlight w:val="yellow"/>
-        </w:rPr>
-        <w:t>additional dealers in the sales area</w:t>
-      </w:r>
-      <w:r>
-        <w:t>.</w:t>
-      </w:r>
-    </w:p>
-    <w:p>
-      <w:pPr>
-        <w:pStyle w:val="ListParagraph"/>
-        <w:numPr>
-          <w:ilvl w:val="1"/>
-          <w:numId w:val="1"/>
-        </w:numPr>
-      </w:pPr>
-      <w:r>
-        <w:t>Change distrib</w:t>
-      </w:r>
-      <w:r>
-        <w:t>ution system.</w:t>
-      </w:r>
-    </w:p>
-    <w:p>
-      <w:pPr>
-        <w:pStyle w:val="ListParagraph"/>
-        <w:numPr>
-          <w:ilvl w:val="1"/>
-          <w:numId w:val="1"/>
-        </w:numPr>
-      </w:pPr>
-      <w:r>
-        <w:t>Limit product offerings.</w:t>
-      </w:r>
-    </w:p>
-    <w:p>
-      <w:pPr>
-        <w:pStyle w:val="ListParagraph"/>
-        <w:numPr>
-          <w:ilvl w:val="1"/>
-          <w:numId w:val="1"/>
-        </w:numPr>
-      </w:pPr>
-      <w:r>
-        <w:rPr>
-          <w:highlight w:val="yellow"/>
-        </w:rPr>
-        <w:t>Change pricing and delivery terms</w:t>
-      </w:r>
-      <w:r>
-        <w:rPr>
-          <w:highlight w:val="yellow"/>
-        </w:rPr>
-        <w:t xml:space="preserve"> (</w:t>
-      </w:r>
-      <w:proofErr w:type="spellStart"/>
-      <w:r>
-        <w:rPr>
-          <w:highlight w:val="yellow"/>
-        </w:rPr>
-        <w:t>ie</w:t>
-      </w:r>
-      <w:proofErr w:type="spellEnd"/>
-      <w:r>
-        <w:rPr>
-          <w:highlight w:val="yellow"/>
-        </w:rPr>
-        <w:t xml:space="preserve"> </w:t>
-      </w:r>
-      <w:r>
-        <w:rPr>
-          <w:highlight w:val="yellow"/>
-        </w:rPr>
-        <w:t xml:space="preserve">unexpected </w:t>
-      </w:r>
-      <w:r>
-        <w:rPr>
-          <w:highlight w:val="yellow"/>
-        </w:rPr>
-        <w:t>earl</w:t>
-      </w:r>
-      <w:r>
-        <w:rPr>
-          <w:highlight w:val="yellow"/>
-        </w:rPr>
-        <w:t xml:space="preserve">y </w:t>
-      </w:r>
-      <w:r>
-        <w:rPr>
-          <w:highlight w:val="yellow"/>
-        </w:rPr>
-        <w:t>delivery, leading to higher carry cost)</w:t>
-      </w:r>
-      <w:r>
-        <w:t>.</w:t>
-      </w:r>
-    </w:p>
-    <w:p>
-      <w:pPr>
-        <w:pStyle w:val="ListParagraph"/>
-        <w:numPr>
-          <w:ilvl w:val="0"/>
-          <w:numId w:val="1"/>
-        </w:numPr>
-      </w:pPr>
-      <w:r>
-        <w:rPr>
-          <w:b/>
-          <w:bCs/>
-          <w:i/>
-          <w:iCs/>
-        </w:rPr>
-        <w:t>Farm net income – which is influenced by factors not under control.</w:t>
-      </w:r>
-    </w:p>
-    <w:p>
-      <w:pPr>
-        <w:pStyle w:val="ListParagraph"/>
-        <w:numPr>
-          <w:ilvl w:val="0"/>
-          <w:numId w:val="1"/>
-        </w:numPr>
-      </w:pPr>
-      <w:r>
-        <w:rPr>
-          <w:b/>
-          <w:bCs/>
-          <w:i/>
-          <w:iCs/>
-          <w:highlight w:val="yellow"/>
-        </w:rPr>
-        <w:t xml:space="preserve">Inflation increases </w:t>
-      </w:r>
-      <w:proofErr w:type="gramStart"/>
-      <w:r>
-        <w:rPr>
-          <w:b/>
-          <w:bCs/>
-          <w:i/>
-          <w:iCs/>
-          <w:highlight w:val="yellow"/>
-        </w:rPr>
-        <w:t>to</w:t>
-      </w:r>
-      <w:proofErr w:type="gramEnd"/>
-      <w:r>
-        <w:rPr>
-          <w:b/>
-          <w:bCs/>
-          <w:i/>
-          <w:iCs/>
-          <w:highlight w:val="yellow"/>
-        </w:rPr>
-        <w:t xml:space="preserve"> cost of equipment</w:t>
-      </w:r>
-      <w:r>
-        <w:rPr>
-          <w:b/>
-          <w:bCs/>
-          <w:i/>
-          <w:iCs/>
-        </w:rPr>
-        <w:t xml:space="preserve"> + higher interest </w:t>
-      </w:r>
-      <w:r>
-        <w:rPr>
-          <w:b/>
-          <w:bCs/>
-          <w:i/>
-          <w:iCs/>
-        </w:rPr>
-        <w:t>rates impact on customer purchasing decisions.</w:t>
-      </w:r>
-    </w:p>
-    <w:p>
-      <w:pPr>
-        <w:pStyle w:val="ListParagraph"/>
-        <w:numPr>
-          <w:ilvl w:val="0"/>
-          <w:numId w:val="1"/>
-        </w:numPr>
-      </w:pPr>
-      <w:r>
-        <w:rPr>
-          <w:b/>
-          <w:bCs/>
-          <w:i/>
-          <w:iCs/>
-        </w:rPr>
-        <w:t>Competitive conditions in the Equip Distribution Industry</w:t>
-      </w:r>
-      <w:r>
-        <w:rPr>
-          <w:b/>
-          <w:bCs/>
-          <w:i/>
-          <w:iCs/>
-        </w:rPr>
-        <w:t>.</w:t>
-      </w:r>
-      <w:r>
-        <w:rPr>
-          <w:b/>
-          <w:bCs/>
-          <w:i/>
-          <w:iCs/>
-        </w:rPr>
-        <w:tab/>
-      </w:r>
-    </w:p>
-    <w:p>
-      <w:pPr>
-        <w:pStyle w:val="ListParagraph"/>
-        <w:numPr>
-          <w:ilvl w:val="1"/>
-          <w:numId w:val="1"/>
-        </w:numPr>
-      </w:pPr>
-      <w:r>
-        <w:t>Subject to sudden supply-demand imbalances.</w:t>
-      </w:r>
-    </w:p>
-    <w:p>
-      <w:pPr>
-        <w:pStyle w:val="ListParagraph"/>
-        <w:numPr>
-          <w:ilvl w:val="2"/>
-          <w:numId w:val="1"/>
-        </w:numPr>
-        <w:rPr>
-          <w:highlight w:val="yellow"/>
-        </w:rPr>
-      </w:pPr>
-      <w:r>
-        <w:rPr>
-          <w:highlight w:val="yellow"/>
-        </w:rPr>
-        <w:t>Over-production of equipment</w:t>
-      </w:r>
-      <w:r>
-        <w:rPr>
-          <w:highlight w:val="yellow"/>
-        </w:rPr>
-        <w:t>.</w:t>
-      </w:r>
-    </w:p>
-    <w:p>
-      <w:pPr>
-        <w:pStyle w:val="ListParagraph"/>
-        <w:numPr>
-          <w:ilvl w:val="2"/>
-          <w:numId w:val="1"/>
-        </w:numPr>
-        <w:rPr>
-          <w:highlight w:val="yellow"/>
-        </w:rPr>
-      </w:pPr>
-      <w:r>
-        <w:rPr>
-          <w:highlight w:val="yellow"/>
-        </w:rPr>
-        <w:t>Sudden reduction in demand.</w:t>
-      </w:r>
-    </w:p>
-    <w:p>
-      <w:pPr>
-        <w:pStyle w:val="ListParagraph"/>
-        <w:numPr>
-          <w:ilvl w:val="1"/>
-          <w:numId w:val="1"/>
-        </w:numPr>
-      </w:pPr>
-      <w:r>
-        <w:t>Leasing arrangements.</w:t>
-      </w:r>
-    </w:p>
-    <w:p>
-      <w:pPr>
-        <w:pStyle w:val="ListParagraph"/>
-        <w:numPr>
-          <w:ilvl w:val="2"/>
-          <w:numId w:val="1"/>
-        </w:numPr>
-      </w:pPr>
-      <w:r>
-        <w:t xml:space="preserve">When equip comes off lease, </w:t>
-      </w:r>
-      <w:r>
-        <w:t xml:space="preserve">leads to increase in supply of </w:t>
-      </w:r>
-      <w:proofErr w:type="gramStart"/>
-      <w:r>
-        <w:t>late-model</w:t>
-      </w:r>
-      <w:proofErr w:type="gramEnd"/>
-      <w:r>
-        <w:t xml:space="preserve"> used equipment which can create used equipment over-supply</w:t>
-      </w:r>
-      <w:r>
-        <w:t xml:space="preserve"> condition and downward pressure in used </w:t>
-      </w:r>
-      <w:proofErr w:type="gramStart"/>
-      <w:r>
-        <w:t>equip</w:t>
-      </w:r>
-      <w:proofErr w:type="gramEnd"/>
-      <w:r>
-        <w:t xml:space="preserve"> sales and margins.</w:t>
-      </w:r>
-    </w:p>
-    <w:p>
-      <w:pPr>
-        <w:pStyle w:val="ListParagraph"/>
-        <w:numPr>
-          <w:ilvl w:val="2"/>
-          <w:numId w:val="1"/>
-        </w:numPr>
-      </w:pPr>
-      <w:r>
-        <w:t xml:space="preserve">Rental house trade-in schedules can lead to temporary supply imbalance. </w:t>
-      </w:r>
-    </w:p>
-    <w:p>
-      <w:pPr>
-        <w:pStyle w:val="ListParagraph"/>
-        <w:numPr>
-          <w:ilvl w:val="1"/>
-          <w:numId w:val="1"/>
-        </w:numPr>
-      </w:pPr>
-      <w:r>
-        <w:rPr>
-          <w:highlight w:val="yellow"/>
-        </w:rPr>
-        <w:t>E</w:t>
-      </w:r>
-      <w:r>
-        <w:rPr>
-          <w:highlight w:val="yellow"/>
-        </w:rPr>
-        <w:t>-Commerce</w:t>
-      </w:r>
-      <w:r>
-        <w:rPr>
-          <w:highlight w:val="yellow"/>
-        </w:rPr>
-        <w:t xml:space="preserve"> companies selling </w:t>
-      </w:r>
-      <w:r>
-        <w:rPr>
-          <w:highlight w:val="yellow"/>
-        </w:rPr>
-        <w:t>parts</w:t>
-      </w:r>
-      <w:r>
-        <w:t xml:space="preserve"> will impact parts sales and margins.</w:t>
-      </w:r>
-    </w:p>
-    <w:p>
-      <w:pPr>
-        <w:pStyle w:val="ListParagraph"/>
-        <w:numPr>
-          <w:ilvl w:val="2"/>
-          <w:numId w:val="1"/>
-        </w:numPr>
-      </w:pPr>
-      <w:r>
-        <w:lastRenderedPageBreak/>
-        <w:t xml:space="preserve">Expect this pressure to increase in the future. </w:t>
-      </w:r>
-    </w:p>
-    <w:p>
-      <w:pPr>
-        <w:pStyle w:val="ListParagraph"/>
-        <w:numPr>
-          <w:ilvl w:val="1"/>
-          <w:numId w:val="1"/>
-        </w:numPr>
-      </w:pPr>
-      <w:r>
-        <w:t xml:space="preserve">Right to Repairs COULD impact in the </w:t>
-      </w:r>
-      <w:r>
-        <w:t xml:space="preserve">future. Not sure of the impact </w:t>
-      </w:r>
-      <w:proofErr w:type="gramStart"/>
-      <w:r>
-        <w:t>at this time</w:t>
-      </w:r>
-      <w:proofErr w:type="gramEnd"/>
-      <w:r>
-        <w:t xml:space="preserve">. </w:t>
-      </w:r>
-    </w:p>
-    <w:p>
-      <w:pPr>
-        <w:pStyle w:val="ListParagraph"/>
-        <w:numPr>
-          <w:ilvl w:val="0"/>
-          <w:numId w:val="1"/>
-        </w:numPr>
-        <w:rPr>
-          <w:b/>
-          <w:bCs/>
-          <w:i/>
-          <w:iCs/>
-          <w:highlight w:val="yellow"/>
-        </w:rPr>
-      </w:pPr>
-      <w:r>
-        <w:rPr>
-          <w:b/>
-          <w:bCs/>
-          <w:i/>
-          <w:iCs/>
-          <w:highlight w:val="yellow"/>
-        </w:rPr>
-        <w:t>Supply Chain</w:t>
-      </w:r>
-    </w:p>
-    <w:p>
-      <w:pPr>
-        <w:pStyle w:val="ListParagraph"/>
-        <w:numPr>
-          <w:ilvl w:val="1"/>
-          <w:numId w:val="1"/>
-        </w:numPr>
-        <w:rPr>
-          <w:b/>
-          <w:bCs/>
-          <w:i/>
-          <w:iCs/>
-        </w:rPr>
-      </w:pPr>
-      <w:r>
-        <w:t>Significant disruptions s</w:t>
-      </w:r>
-      <w:r>
-        <w:t xml:space="preserve">tarting </w:t>
-      </w:r>
-      <w:proofErr w:type="gramStart"/>
-      <w:r>
-        <w:t>calendar</w:t>
-      </w:r>
-      <w:proofErr w:type="gramEnd"/>
-      <w:r>
-        <w:t xml:space="preserve"> year 2020</w:t>
-      </w:r>
-      <w:r>
-        <w:t xml:space="preserve"> = l</w:t>
-      </w:r>
-      <w:r>
-        <w:t>onger lead times.</w:t>
-      </w:r>
-    </w:p>
-    <w:p>
-      <w:pPr>
-        <w:pStyle w:val="ListParagraph"/>
-        <w:numPr>
-          <w:ilvl w:val="2"/>
-          <w:numId w:val="1"/>
-        </w:numPr>
-        <w:rPr>
-          <w:b/>
-          <w:bCs/>
-          <w:i/>
-          <w:iCs/>
-        </w:rPr>
-      </w:pPr>
-      <w:r>
-        <w:t>Mostly mitigated at this point.</w:t>
-      </w:r>
-    </w:p>
-    <w:p>
-      <w:pPr>
-        <w:pStyle w:val="ListParagraph"/>
-        <w:numPr>
-          <w:ilvl w:val="0"/>
-          <w:numId w:val="1"/>
-        </w:numPr>
-        <w:rPr>
-          <w:b/>
-          <w:bCs/>
-          <w:i/>
-          <w:iCs/>
-        </w:rPr>
-      </w:pPr>
-      <w:r>
-        <w:rPr>
-          <w:b/>
-          <w:bCs/>
-          <w:i/>
-          <w:iCs/>
-        </w:rPr>
-        <w:t>Interna</w:t>
-      </w:r>
-      <w:r>
-        <w:rPr>
-          <w:b/>
-          <w:bCs/>
-          <w:i/>
-          <w:iCs/>
-        </w:rPr>
-        <w:t>tional Operations</w:t>
-      </w:r>
-    </w:p>
-    <w:p>
-      <w:pPr>
-        <w:pStyle w:val="ListParagraph"/>
-        <w:numPr>
-          <w:ilvl w:val="1"/>
-          <w:numId w:val="1"/>
-        </w:numPr>
-        <w:rPr>
-          <w:b/>
-          <w:bCs/>
-          <w:i/>
-          <w:iCs/>
-        </w:rPr>
-      </w:pPr>
-      <w:r>
-        <w:t>13.8% of revenue came from Europe/Australia.</w:t>
-      </w:r>
-    </w:p>
-    <w:p>
-      <w:pPr>
-        <w:pStyle w:val="ListParagraph"/>
-        <w:numPr>
-          <w:ilvl w:val="1"/>
-          <w:numId w:val="1"/>
-        </w:numPr>
-        <w:rPr>
-          <w:b/>
-          <w:bCs/>
-          <w:i/>
-          <w:iCs/>
-        </w:rPr>
-      </w:pPr>
-      <w:r>
-        <w:t>Export duties.</w:t>
-      </w:r>
-    </w:p>
-    <w:p>
-      <w:pPr>
-        <w:pStyle w:val="ListParagraph"/>
-        <w:numPr>
-          <w:ilvl w:val="1"/>
-          <w:numId w:val="1"/>
-        </w:numPr>
-        <w:rPr>
-          <w:b/>
-          <w:bCs/>
-          <w:i/>
-          <w:iCs/>
-        </w:rPr>
-      </w:pPr>
-      <w:r>
-        <w:t xml:space="preserve">Fluctuations in </w:t>
-      </w:r>
-      <w:r>
-        <w:t>currency exchange rates.</w:t>
-      </w:r>
-    </w:p>
-    <w:p>
-      <w:pPr>
-        <w:pStyle w:val="ListParagraph"/>
-        <w:numPr>
-          <w:ilvl w:val="0"/>
-          <w:numId w:val="1"/>
-        </w:numPr>
-        <w:rPr>
-          <w:b/>
-          <w:bCs/>
-          <w:i/>
-          <w:iCs/>
-        </w:rPr>
-      </w:pPr>
-      <w:r>
-        <w:t>Financial Risks</w:t>
-      </w:r>
-    </w:p>
-    <w:p>
-      <w:pPr>
-        <w:pStyle w:val="ListParagraph"/>
-        <w:numPr>
-          <w:ilvl w:val="1"/>
-          <w:numId w:val="1"/>
-        </w:numPr>
-        <w:rPr>
-          <w:b/>
-          <w:bCs/>
-          <w:i/>
-          <w:iCs/>
-        </w:rPr>
-      </w:pPr>
-      <w:r>
-        <w:t>Inventory Management</w:t>
-      </w:r>
-      <w:r>
-        <w:t>.</w:t>
-      </w:r>
-    </w:p>
-    <w:p>
-      <w:pPr>
-        <w:pStyle w:val="ListParagraph"/>
-        <w:numPr>
-          <w:ilvl w:val="2"/>
-          <w:numId w:val="1"/>
-        </w:numPr>
-        <w:rPr>
-          <w:b/>
-          <w:bCs/>
-          <w:i/>
-          <w:iCs/>
-          <w:highlight w:val="yellow"/>
-        </w:rPr>
-      </w:pPr>
-      <w:r>
-        <w:rPr>
-          <w:highlight w:val="yellow"/>
-        </w:rPr>
-        <w:t xml:space="preserve">Orders for </w:t>
-      </w:r>
-      <w:proofErr w:type="gramStart"/>
-      <w:r>
-        <w:rPr>
-          <w:highlight w:val="yellow"/>
-        </w:rPr>
-        <w:t>purchase</w:t>
-      </w:r>
-      <w:proofErr w:type="gramEnd"/>
-      <w:r>
-        <w:rPr>
-          <w:highlight w:val="yellow"/>
-        </w:rPr>
-        <w:t xml:space="preserve"> of new equipment is based on projected demand. </w:t>
-      </w:r>
-      <w:r>
-        <w:rPr>
-          <w:highlight w:val="yellow"/>
-        </w:rPr>
-        <w:t>What impacts demand? Drop in net farm income, weather disruptions</w:t>
-      </w:r>
-      <w:r>
-        <w:rPr>
-          <w:highlight w:val="yellow"/>
-        </w:rPr>
-        <w:t>, construction industry recession.</w:t>
-      </w:r>
-    </w:p>
-    <w:p>
-      <w:pPr>
-        <w:pStyle w:val="ListParagraph"/>
-        <w:numPr>
-          <w:ilvl w:val="2"/>
-          <w:numId w:val="1"/>
-        </w:numPr>
-        <w:rPr>
-          <w:b/>
-          <w:bCs/>
-          <w:i/>
-          <w:iCs/>
-        </w:rPr>
-      </w:pPr>
-      <w:r>
-        <w:t xml:space="preserve">Oversupply will </w:t>
-      </w:r>
-      <w:r>
-        <w:t xml:space="preserve">cause downward pressure on sales and margins. </w:t>
-      </w:r>
-    </w:p>
-    <w:p>
-      <w:pPr>
-        <w:pStyle w:val="ListParagraph"/>
-        <w:numPr>
-          <w:ilvl w:val="2"/>
-          <w:numId w:val="1"/>
-        </w:numPr>
-        <w:rPr>
-          <w:b/>
-          <w:bCs/>
-          <w:i/>
-          <w:iCs/>
-        </w:rPr>
-      </w:pPr>
-      <w:r>
-        <w:t xml:space="preserve">Equipment inventories are stated at </w:t>
-      </w:r>
-      <w:proofErr w:type="gramStart"/>
-      <w:r>
-        <w:t>the</w:t>
-      </w:r>
-      <w:proofErr w:type="gramEnd"/>
-      <w:r>
-        <w:t xml:space="preserve"> lower of cost or net realizable </w:t>
-      </w:r>
-      <w:r>
-        <w:t>value</w:t>
-      </w:r>
-      <w:r>
-        <w:t xml:space="preserve">. </w:t>
-      </w:r>
-      <w:r>
-        <w:rPr>
-          <w:highlight w:val="yellow"/>
-        </w:rPr>
-        <w:t>Adjustments to this value are recognized as cost of sales, which negatively impact earnings in the periods they occur.</w:t>
-      </w:r>
-      <w:r>
-        <w:t xml:space="preserve"> </w:t>
-      </w:r>
-    </w:p>
-    <w:p>
-      <w:pPr>
-        <w:rPr>
-          <w:u w:val="single"/>
-        </w:rPr>
-      </w:pPr>
-    </w:p>
-    <w:p>
-      <w:pPr>
-        <w:rPr>
-          <w:u w:val="single"/>
-        </w:rPr>
-      </w:pPr>
-    </w:p>
-    <w:p>
-      <w:pPr>
         <w:rPr>
           <w:u w:val="single"/>
         </w:rPr>
@@ -974,6 +20,130 @@
         <w:pStyle w:val="ListParagraph"/>
         <w:numPr>
           <w:ilvl w:val="0"/>
+          <w:numId w:val="2"/>
+        </w:numPr>
+      </w:pPr>
+      <w:r>
+        <w:t xml:space="preserve">USDA </w:t>
+      </w:r>
+      <w:r>
+        <w:t>numbers most recent numbers estimate net farm income for 2023 to be decreased 16%</w:t>
+      </w:r>
+      <w:r>
+        <w:t xml:space="preserve"> from 2022.</w:t>
+      </w:r>
+    </w:p>
+    <w:p>
+      <w:pPr>
+        <w:pStyle w:val="ListParagraph"/>
+        <w:numPr>
+          <w:ilvl w:val="1"/>
+          <w:numId w:val="2"/>
+        </w:numPr>
+      </w:pPr>
+      <w:r>
+        <w:t>202</w:t>
+      </w:r>
+      <w:r>
+        <w:t xml:space="preserve">4 estimates from USDA for calendar year 2024 </w:t>
+      </w:r>
+      <w:r>
+        <w:t xml:space="preserve">show </w:t>
+      </w:r>
+      <w:proofErr w:type="gramStart"/>
+      <w:r>
+        <w:t>additional</w:t>
+      </w:r>
+      <w:proofErr w:type="gramEnd"/>
+      <w:r>
+        <w:t xml:space="preserve"> 25.5% decrease</w:t>
+      </w:r>
+      <w:r>
+        <w:t xml:space="preserve">, but </w:t>
+      </w:r>
+      <w:r>
+        <w:rPr>
+          <w:highlight w:val="yellow"/>
+        </w:rPr>
+        <w:t>inline for average inflation adjusted net income for previous 20 years.</w:t>
+      </w:r>
+    </w:p>
+    <w:p>
+      <w:pPr>
+        <w:pStyle w:val="ListParagraph"/>
+        <w:numPr>
+          <w:ilvl w:val="0"/>
+          <w:numId w:val="2"/>
+        </w:numPr>
+      </w:pPr>
+      <w:r>
+        <w:rPr>
+          <w:highlight w:val="yellow"/>
+        </w:rPr>
+        <w:t>Inflation</w:t>
+      </w:r>
+      <w:r>
+        <w:t>: leading to rising inventory, supply and labor costs</w:t>
+      </w:r>
+      <w:r>
+        <w:t>.</w:t>
+      </w:r>
+    </w:p>
+    <w:p>
+      <w:pPr>
+        <w:pStyle w:val="ListParagraph"/>
+        <w:numPr>
+          <w:ilvl w:val="0"/>
+          <w:numId w:val="2"/>
+        </w:numPr>
+      </w:pPr>
+    </w:p>
+    <w:p>
+      <w:pPr>
+        <w:ind w:left="360"/>
+      </w:pPr>
+    </w:p>
+    <w:p>
+      <w:pPr>
+        <w:ind w:left="360"/>
+      </w:pPr>
+    </w:p>
+    <w:p>
+      <w:pPr>
+        <w:ind w:left="360"/>
+      </w:pPr>
+    </w:p>
+    <w:p>
+      <w:pPr>
+        <w:ind w:left="360"/>
+      </w:pPr>
+    </w:p>
+    <w:p>
+      <w:pPr>
+        <w:ind w:left="360"/>
+      </w:pPr>
+    </w:p>
+    <w:p>
+      <w:pPr>
+        <w:ind w:left="360"/>
+      </w:pPr>
+    </w:p>
+    <w:p>
+      <w:pPr>
+        <w:ind w:left="360"/>
+      </w:pPr>
+    </w:p>
+    <w:p>
+      <w:pPr>
+        <w:ind w:left="360"/>
+      </w:pPr>
+    </w:p>
+    <w:p/>
+    <w:p>
+      <w:pPr>
+        <w:pStyle w:val="ListParagraph"/>
+        <w:numPr>
+          <w:ilvl w:val="0"/>
           <w:numId w:val="1"/>
         </w:numPr>
       </w:pPr>
@@ -1086,22 +256,22 @@
         </w:numPr>
       </w:pPr>
       <w:r>
+        <w:t>Same store sales and market share</w:t>
+      </w:r>
+      <w:r>
+        <w:t>.</w:t>
+      </w:r>
+    </w:p>
+    <w:p>
+      <w:pPr>
+        <w:pStyle w:val="ListParagraph"/>
+        <w:numPr>
+          <w:ilvl w:val="1"/>
+          <w:numId w:val="1"/>
+        </w:numPr>
+      </w:pPr>
+      <w:r>
         <w:lastRenderedPageBreak/>
-        <w:t>Same store sales and market share</w:t>
-      </w:r>
-      <w:r>
-        <w:t>.</w:t>
-      </w:r>
-    </w:p>
-    <w:p>
-      <w:pPr>
-        <w:pStyle w:val="ListParagraph"/>
-        <w:numPr>
-          <w:ilvl w:val="1"/>
-          <w:numId w:val="1"/>
-        </w:numPr>
-      </w:pPr>
-      <w:r>
         <w:t>Strategic acquisition.</w:t>
       </w:r>
     </w:p>
@@ -1566,8 +736,124 @@
       </w:rPr>
     </w:lvl>
   </w:abstractNum>
+  <w:abstractNum w:abstractNumId="1" w15:restartNumberingAfterBreak="0">
+    <w:nsid w:val="66673DB4"/>
+    <w:multiLevelType w:val="hybridMultilevel"/>
+    <w:tmpl w:val="A35EDAAE"/>
+    <w:lvl w:ilvl="0" w:tplc="04090001">
+      <w:start w:val="1"/>
+      <w:numFmt w:val="bullet"/>
+      <w:lvlText w:val=""/>
+      <w:lvlJc w:val="left"/>
+      <w:pPr>
+        <w:ind w:left="720" w:hanging="360"/>
+      </w:pPr>
+      <w:rPr>
+        <w:rFonts w:ascii="Symbol" w:hAnsi="Symbol" w:hint="default"/>
+      </w:rPr>
+    </w:lvl>
+    <w:lvl w:ilvl="1" w:tplc="04090003">
+      <w:start w:val="1"/>
+      <w:numFmt w:val="bullet"/>
+      <w:lvlText w:val="o"/>
+      <w:lvlJc w:val="left"/>
+      <w:pPr>
+        <w:ind w:left="1440" w:hanging="360"/>
+      </w:pPr>
+      <w:rPr>
+        <w:rFonts w:ascii="Courier New" w:hAnsi="Courier New" w:cs="Courier New" w:hint="default"/>
+      </w:rPr>
+    </w:lvl>
+    <w:lvl w:ilvl="2" w:tplc="04090005" w:tentative="1">
+      <w:start w:val="1"/>
+      <w:numFmt w:val="bullet"/>
+      <w:lvlText w:val=""/>
+      <w:lvlJc w:val="left"/>
+      <w:pPr>
+        <w:ind w:left="2160" w:hanging="360"/>
+      </w:pPr>
+      <w:rPr>
+        <w:rFonts w:ascii="Wingdings" w:hAnsi="Wingdings" w:hint="default"/>
+      </w:rPr>
+    </w:lvl>
+    <w:lvl w:ilvl="3" w:tplc="04090001" w:tentative="1">
+      <w:start w:val="1"/>
+      <w:numFmt w:val="bullet"/>
+      <w:lvlText w:val=""/>
+      <w:lvlJc w:val="left"/>
+      <w:pPr>
+        <w:ind w:left="2880" w:hanging="360"/>
+      </w:pPr>
+      <w:rPr>
+        <w:rFonts w:ascii="Symbol" w:hAnsi="Symbol" w:hint="default"/>
+      </w:rPr>
+    </w:lvl>
+    <w:lvl w:ilvl="4" w:tplc="04090003" w:tentative="1">
+      <w:start w:val="1"/>
+      <w:numFmt w:val="bullet"/>
+      <w:lvlText w:val="o"/>
+      <w:lvlJc w:val="left"/>
+      <w:pPr>
+        <w:ind w:left="3600" w:hanging="360"/>
+      </w:pPr>
+      <w:rPr>
+        <w:rFonts w:ascii="Courier New" w:hAnsi="Courier New" w:cs="Courier New" w:hint="default"/>
+      </w:rPr>
+    </w:lvl>
+    <w:lvl w:ilvl="5" w:tplc="04090005" w:tentative="1">
+      <w:start w:val="1"/>
+      <w:numFmt w:val="bullet"/>
+      <w:lvlText w:val=""/>
+      <w:lvlJc w:val="left"/>
+      <w:pPr>
+        <w:ind w:left="4320" w:hanging="360"/>
+      </w:pPr>
+      <w:rPr>
+        <w:rFonts w:ascii="Wingdings" w:hAnsi="Wingdings" w:hint="default"/>
+      </w:rPr>
+    </w:lvl>
+    <w:lvl w:ilvl="6" w:tplc="04090001" w:tentative="1">
+      <w:start w:val="1"/>
+      <w:numFmt w:val="bullet"/>
+      <w:lvlText w:val=""/>
+      <w:lvlJc w:val="left"/>
+      <w:pPr>
+        <w:ind w:left="5040" w:hanging="360"/>
+      </w:pPr>
+      <w:rPr>
+        <w:rFonts w:ascii="Symbol" w:hAnsi="Symbol" w:hint="default"/>
+      </w:rPr>
+    </w:lvl>
+    <w:lvl w:ilvl="7" w:tplc="04090003" w:tentative="1">
+      <w:start w:val="1"/>
+      <w:numFmt w:val="bullet"/>
+      <w:lvlText w:val="o"/>
+      <w:lvlJc w:val="left"/>
+      <w:pPr>
+        <w:ind w:left="5760" w:hanging="360"/>
+      </w:pPr>
+      <w:rPr>
+        <w:rFonts w:ascii="Courier New" w:hAnsi="Courier New" w:cs="Courier New" w:hint="default"/>
+      </w:rPr>
+    </w:lvl>
+    <w:lvl w:ilvl="8" w:tplc="04090005" w:tentative="1">
+      <w:start w:val="1"/>
+      <w:numFmt w:val="bullet"/>
+      <w:lvlText w:val=""/>
+      <w:lvlJc w:val="left"/>
+      <w:pPr>
+        <w:ind w:left="6480" w:hanging="360"/>
+      </w:pPr>
+      <w:rPr>
+        <w:rFonts w:ascii="Wingdings" w:hAnsi="Wingdings" w:hint="default"/>
+      </w:rPr>
+    </w:lvl>
+  </w:abstractNum>
   <w:num w:numId="1" w16cid:durableId="1176649169">
     <w:abstractNumId w:val="0"/>
+  </w:num>
+  <w:num w:numId="2" w16cid:durableId="2083133446">
+    <w:abstractNumId w:val="1"/>
   </w:num>
 </w:numbering>
 </file>
@@ -2175,6 +1461,7 @@
   <w:style w:type="character" w:default="1" w:styleId="DefaultParagraphFont">
     <w:name w:val="Default Paragraph Font"/>
     <w:uiPriority w:val="1"/>
+    <w:semiHidden/>
     <w:unhideWhenUsed/>
   </w:style>
   <w:style w:type="table" w:default="1" w:styleId="TableNormal">

</xml_diff>

<commit_message>
added some TITN 10-K notes
</commit_message>
<xml_diff>
--- a/TITN/TITN Notes.docx
+++ b/TITN/TITN Notes.docx
@@ -4,6 +4,28 @@
   <w:body>
     <w:p>
       <w:pPr>
+        <w:jc w:val="center"/>
+        <w:rPr>
+          <w:b/>
+          <w:bCs/>
+          <w:sz w:val="32"/>
+          <w:szCs w:val="32"/>
+          <w:u w:val="single"/>
+        </w:rPr>
+      </w:pPr>
+      <w:r>
+        <w:rPr>
+          <w:b/>
+          <w:bCs/>
+          <w:sz w:val="32"/>
+          <w:szCs w:val="32"/>
+          <w:u w:val="single"/>
+        </w:rPr>
+        <w:t>Notes</w:t>
+      </w:r>
+    </w:p>
+    <w:p>
+      <w:pPr>
         <w:rPr>
           <w:u w:val="single"/>
         </w:rPr>
@@ -12,7 +34,64 @@
         <w:rPr>
           <w:u w:val="single"/>
         </w:rPr>
-        <w:t>10-K – 2023 Notes</w:t>
+        <w:t>Things to look out for:</w:t>
+      </w:r>
+    </w:p>
+    <w:p>
+      <w:pPr>
+        <w:pStyle w:val="ListParagraph"/>
+        <w:numPr>
+          <w:ilvl w:val="0"/>
+          <w:numId w:val="3"/>
+        </w:numPr>
+      </w:pPr>
+      <w:r>
+        <w:t>Farmers need higher prices for a few years.</w:t>
+      </w:r>
+    </w:p>
+    <w:p>
+      <w:pPr>
+        <w:pStyle w:val="ListParagraph"/>
+        <w:numPr>
+          <w:ilvl w:val="0"/>
+          <w:numId w:val="3"/>
+        </w:numPr>
+      </w:pPr>
+      <w:r>
+        <w:t>What does depreciation look like under Trump admin?</w:t>
+      </w:r>
+    </w:p>
+    <w:p>
+      <w:pPr>
+        <w:pStyle w:val="ListParagraph"/>
+      </w:pPr>
+    </w:p>
+    <w:p>
+      <w:pPr>
+        <w:rPr>
+          <w:u w:val="single"/>
+        </w:rPr>
+      </w:pPr>
+      <w:r>
+        <w:rPr>
+          <w:u w:val="single"/>
+        </w:rPr>
+        <w:t>8/27/24</w:t>
+      </w:r>
+    </w:p>
+    <w:p>
+      <w:hyperlink r:id="rId5" w:history="1">
+        <w:r>
+          <w:rPr>
+            <w:rStyle w:val="Hyperlink"/>
+          </w:rPr>
+          <w:t>https://seekingalpha.com/article/4717447-titan-machinery-troubles-a-rating-change-and-the-path-forward-downgrade</w:t>
+        </w:r>
+      </w:hyperlink>
+    </w:p>
+    <w:p>
+      <w:r>
+        <w:t>Main takeaways:</w:t>
       </w:r>
     </w:p>
     <w:p>
@@ -24,583 +103,15 @@
         </w:numPr>
       </w:pPr>
       <w:r>
-        <w:t xml:space="preserve">USDA </w:t>
+        <w:t>Weak guidance</w:t>
       </w:r>
       <w:r>
-        <w:t>numbers most recent numbers estimate net farm income for 2023 to be decreased 16%</w:t>
+        <w:t xml:space="preserve">. Initially more bullish – misjudged/didn’t recognize </w:t>
       </w:r>
       <w:r>
-        <w:t xml:space="preserve"> from 2022.</w:t>
+        <w:t>what the downturn in the farm economy would look like.</w:t>
       </w:r>
     </w:p>
-    <w:p>
-      <w:pPr>
-        <w:pStyle w:val="ListParagraph"/>
-        <w:numPr>
-          <w:ilvl w:val="1"/>
-          <w:numId w:val="2"/>
-        </w:numPr>
-      </w:pPr>
-      <w:r>
-        <w:t>202</w:t>
-      </w:r>
-      <w:r>
-        <w:t xml:space="preserve">4 estimates from USDA for calendar year 2024 </w:t>
-      </w:r>
-      <w:r>
-        <w:t>show additional 25.5% decrease</w:t>
-      </w:r>
-      <w:r>
-        <w:t xml:space="preserve">, but </w:t>
-      </w:r>
-      <w:r>
-        <w:rPr>
-          <w:highlight w:val="yellow"/>
-        </w:rPr>
-        <w:t>inline for average inflation adjusted net income for previous 20 years.</w:t>
-      </w:r>
-    </w:p>
-    <w:p>
-      <w:pPr>
-        <w:pStyle w:val="ListParagraph"/>
-        <w:numPr>
-          <w:ilvl w:val="0"/>
-          <w:numId w:val="2"/>
-        </w:numPr>
-      </w:pPr>
-      <w:r>
-        <w:rPr>
-          <w:highlight w:val="yellow"/>
-        </w:rPr>
-        <w:t>Inflation</w:t>
-      </w:r>
-      <w:r>
-        <w:t>: leading to rising inventory, supply and labor costs</w:t>
-      </w:r>
-      <w:r>
-        <w:t>.</w:t>
-      </w:r>
-    </w:p>
-    <w:p>
-      <w:pPr>
-        <w:pStyle w:val="ListParagraph"/>
-        <w:numPr>
-          <w:ilvl w:val="0"/>
-          <w:numId w:val="2"/>
-        </w:numPr>
-      </w:pPr>
-      <w:r>
-        <w:t>Key Financial Metrics</w:t>
-      </w:r>
-    </w:p>
-    <w:p>
-      <w:pPr>
-        <w:ind w:left="360"/>
-      </w:pPr>
-    </w:p>
-    <w:p>
-      <w:pPr>
-        <w:ind w:left="360"/>
-      </w:pPr>
-    </w:p>
-    <w:p>
-      <w:pPr>
-        <w:ind w:left="360"/>
-      </w:pPr>
-    </w:p>
-    <w:p>
-      <w:pPr>
-        <w:ind w:left="360"/>
-      </w:pPr>
-    </w:p>
-    <w:p>
-      <w:pPr>
-        <w:ind w:left="360"/>
-      </w:pPr>
-    </w:p>
-    <w:p>
-      <w:pPr>
-        <w:ind w:left="360"/>
-      </w:pPr>
-    </w:p>
-    <w:p>
-      <w:pPr>
-        <w:ind w:left="360"/>
-      </w:pPr>
-    </w:p>
-    <w:p>
-      <w:pPr>
-        <w:ind w:left="360"/>
-      </w:pPr>
-    </w:p>
-    <w:p/>
-    <w:p>
-      <w:pPr>
-        <w:pStyle w:val="ListParagraph"/>
-        <w:numPr>
-          <w:ilvl w:val="0"/>
-          <w:numId w:val="1"/>
-        </w:numPr>
-      </w:pPr>
-      <w:r>
-        <w:t>We believe there are many factors that influence demand for agricultural equipment, parts, and repair and maintenance services, including net farm income, commodity markets, production yields, tariffs and trade policies, interest rates, government policies, European Union subvention funds and individual European country subsidies, tax policies, local growing conditions, and general economic conditions.</w:t>
-      </w:r>
-    </w:p>
-    <w:p>
-      <w:pPr>
-        <w:pStyle w:val="ListParagraph"/>
-        <w:numPr>
-          <w:ilvl w:val="0"/>
-          <w:numId w:val="1"/>
-        </w:numPr>
-      </w:pPr>
-      <w:r>
-        <w:t>2018 Farm Bill and its subsequent extensions, attempts to stabilize the agriculture industry through various policies including</w:t>
-      </w:r>
-      <w:r>
-        <w:t>:</w:t>
-      </w:r>
-    </w:p>
-    <w:p>
-      <w:pPr>
-        <w:pStyle w:val="ListParagraph"/>
-        <w:numPr>
-          <w:ilvl w:val="1"/>
-          <w:numId w:val="1"/>
-        </w:numPr>
-      </w:pPr>
-      <w:r>
-        <w:t>C</w:t>
-      </w:r>
-      <w:r>
-        <w:t>ommodity programs consisting of direct, counter-cyclical and price support payments to farmers</w:t>
-      </w:r>
-      <w:r>
-        <w:t>.</w:t>
-      </w:r>
-    </w:p>
-    <w:p>
-      <w:pPr>
-        <w:pStyle w:val="ListParagraph"/>
-        <w:numPr>
-          <w:ilvl w:val="1"/>
-          <w:numId w:val="1"/>
-        </w:numPr>
-      </w:pPr>
-      <w:r>
-        <w:t>C</w:t>
-      </w:r>
-      <w:r>
-        <w:t>onservation programs</w:t>
-      </w:r>
-      <w:r>
-        <w:t>.</w:t>
-      </w:r>
-    </w:p>
-    <w:p>
-      <w:pPr>
-        <w:pStyle w:val="ListParagraph"/>
-        <w:numPr>
-          <w:ilvl w:val="1"/>
-          <w:numId w:val="1"/>
-        </w:numPr>
-      </w:pPr>
-      <w:r>
-        <w:t>C</w:t>
-      </w:r>
-      <w:r>
-        <w:t>rop insurance programs</w:t>
-      </w:r>
-      <w:r>
-        <w:t xml:space="preserve">. </w:t>
-      </w:r>
-    </w:p>
-    <w:p>
-      <w:pPr>
-        <w:pStyle w:val="ListParagraph"/>
-        <w:numPr>
-          <w:ilvl w:val="1"/>
-          <w:numId w:val="1"/>
-        </w:numPr>
-      </w:pPr>
-      <w:r>
-        <w:t>D</w:t>
-      </w:r>
-      <w:r>
-        <w:t>isaster relief programs.</w:t>
-      </w:r>
-    </w:p>
-    <w:p>
-      <w:pPr>
-        <w:pStyle w:val="ListParagraph"/>
-        <w:numPr>
-          <w:ilvl w:val="0"/>
-          <w:numId w:val="1"/>
-        </w:numPr>
-      </w:pPr>
-      <w:r>
-        <w:t>Growth strategies:</w:t>
-      </w:r>
-    </w:p>
-    <w:p>
-      <w:pPr>
-        <w:pStyle w:val="ListParagraph"/>
-        <w:numPr>
-          <w:ilvl w:val="1"/>
-          <w:numId w:val="1"/>
-        </w:numPr>
-      </w:pPr>
-      <w:r>
-        <w:t>Same store sales and market share</w:t>
-      </w:r>
-      <w:r>
-        <w:t>.</w:t>
-      </w:r>
-    </w:p>
-    <w:p>
-      <w:pPr>
-        <w:pStyle w:val="ListParagraph"/>
-        <w:numPr>
-          <w:ilvl w:val="1"/>
-          <w:numId w:val="1"/>
-        </w:numPr>
-      </w:pPr>
-      <w:r>
-        <w:lastRenderedPageBreak/>
-        <w:t>Strategic acquisition.</w:t>
-      </w:r>
-    </w:p>
-    <w:p>
-      <w:pPr>
-        <w:pStyle w:val="ListParagraph"/>
-        <w:numPr>
-          <w:ilvl w:val="0"/>
-          <w:numId w:val="1"/>
-        </w:numPr>
-      </w:pPr>
-      <w:r>
-        <w:t>Floorplan financing is important factor in financial results</w:t>
-      </w:r>
-      <w:r>
-        <w:t>:</w:t>
-      </w:r>
-    </w:p>
-    <w:p>
-      <w:pPr>
-        <w:pStyle w:val="ListParagraph"/>
-        <w:numPr>
-          <w:ilvl w:val="1"/>
-          <w:numId w:val="1"/>
-        </w:numPr>
-      </w:pPr>
-      <w:r>
-        <w:t xml:space="preserve">Provided by CNH </w:t>
-      </w:r>
-      <w:r>
-        <w:t xml:space="preserve">Industrial </w:t>
-      </w:r>
-      <w:r>
-        <w:t>Capital</w:t>
-      </w:r>
-      <w:r>
-        <w:t>.</w:t>
-      </w:r>
-    </w:p>
-    <w:p>
-      <w:pPr>
-        <w:pStyle w:val="ListParagraph"/>
-        <w:numPr>
-          <w:ilvl w:val="1"/>
-          <w:numId w:val="1"/>
-        </w:numPr>
-      </w:pPr>
-      <w:r>
-        <w:t>Variable interest rates</w:t>
-      </w:r>
-      <w:r>
-        <w:t xml:space="preserve"> based on prime</w:t>
-      </w:r>
-      <w:r>
-        <w:t>.</w:t>
-      </w:r>
-    </w:p>
-    <w:p>
-      <w:pPr>
-        <w:pStyle w:val="ListParagraph"/>
-        <w:numPr>
-          <w:ilvl w:val="2"/>
-          <w:numId w:val="1"/>
-        </w:numPr>
-      </w:pPr>
-      <w:r>
-        <w:t>4 month interest free on new and used.</w:t>
-      </w:r>
-    </w:p>
-    <w:p>
-      <w:pPr>
-        <w:pStyle w:val="ListParagraph"/>
-        <w:numPr>
-          <w:ilvl w:val="1"/>
-          <w:numId w:val="1"/>
-        </w:numPr>
-      </w:pPr>
-      <w:r>
-        <w:t>$275M wholesale floorplan from Bank Syndicate Agreement</w:t>
-      </w:r>
-    </w:p>
-    <w:p>
-      <w:pPr>
-        <w:pStyle w:val="ListParagraph"/>
-        <w:numPr>
-          <w:ilvl w:val="1"/>
-          <w:numId w:val="1"/>
-        </w:numPr>
-      </w:pPr>
-      <w:r>
-        <w:t xml:space="preserve">$80M Credit facility from DLL Finance. </w:t>
-      </w:r>
-    </w:p>
-    <w:p>
-      <w:pPr>
-        <w:pStyle w:val="ListParagraph"/>
-        <w:numPr>
-          <w:ilvl w:val="1"/>
-          <w:numId w:val="1"/>
-        </w:numPr>
-      </w:pPr>
-      <w:r>
-        <w:t>Always additional opportunities</w:t>
-      </w:r>
-      <w:r>
-        <w:t>.</w:t>
-      </w:r>
-    </w:p>
-    <w:p>
-      <w:pPr>
-        <w:pStyle w:val="ListParagraph"/>
-        <w:numPr>
-          <w:ilvl w:val="2"/>
-          <w:numId w:val="1"/>
-        </w:numPr>
-      </w:pPr>
-      <w:r>
-        <w:t xml:space="preserve">My question is, why would CNH Industrial never be enough? </w:t>
-      </w:r>
-    </w:p>
-    <w:p>
-      <w:pPr>
-        <w:pStyle w:val="ListParagraph"/>
-        <w:numPr>
-          <w:ilvl w:val="0"/>
-          <w:numId w:val="1"/>
-        </w:numPr>
-      </w:pPr>
-      <w:r>
-        <w:t>Competition</w:t>
-      </w:r>
-      <w:r>
-        <w:t>:</w:t>
-      </w:r>
-    </w:p>
-    <w:p>
-      <w:pPr>
-        <w:pStyle w:val="ListParagraph"/>
-        <w:numPr>
-          <w:ilvl w:val="1"/>
-          <w:numId w:val="1"/>
-        </w:numPr>
-      </w:pPr>
-      <w:r>
-        <w:t>Multi-location, regional operators</w:t>
-      </w:r>
-      <w:r>
-        <w:t>.</w:t>
-      </w:r>
-    </w:p>
-    <w:p>
-      <w:pPr>
-        <w:pStyle w:val="ListParagraph"/>
-        <w:numPr>
-          <w:ilvl w:val="2"/>
-          <w:numId w:val="1"/>
-        </w:numPr>
-      </w:pPr>
-      <w:r>
-        <w:t>RDO Equipment Co.</w:t>
-      </w:r>
-    </w:p>
-    <w:p>
-      <w:pPr>
-        <w:pStyle w:val="ListParagraph"/>
-        <w:numPr>
-          <w:ilvl w:val="2"/>
-          <w:numId w:val="1"/>
-        </w:numPr>
-      </w:pPr>
-      <w:r>
-        <w:t>Butler Machinery Co.</w:t>
-      </w:r>
-    </w:p>
-    <w:p>
-      <w:pPr>
-        <w:pStyle w:val="ListParagraph"/>
-        <w:numPr>
-          <w:ilvl w:val="2"/>
-          <w:numId w:val="1"/>
-        </w:numPr>
-      </w:pPr>
-      <w:r>
-        <w:t>Zieler Inc.</w:t>
-      </w:r>
-    </w:p>
-    <w:p>
-      <w:pPr>
-        <w:pStyle w:val="ListParagraph"/>
-        <w:numPr>
-          <w:ilvl w:val="2"/>
-          <w:numId w:val="1"/>
-        </w:numPr>
-      </w:pPr>
-      <w:r>
-        <w:t>Brandt Holdints Co.</w:t>
-      </w:r>
-    </w:p>
-    <w:p>
-      <w:pPr>
-        <w:pStyle w:val="ListParagraph"/>
-        <w:numPr>
-          <w:ilvl w:val="2"/>
-          <w:numId w:val="1"/>
-        </w:numPr>
-      </w:pPr>
-      <w:r>
-        <w:t>Wagner Equipment Co.</w:t>
-      </w:r>
-    </w:p>
-    <w:p>
-      <w:pPr>
-        <w:pStyle w:val="ListParagraph"/>
-        <w:numPr>
-          <w:ilvl w:val="2"/>
-          <w:numId w:val="1"/>
-        </w:numPr>
-      </w:pPr>
-      <w:r>
-        <w:t>21</w:t>
-      </w:r>
-      <w:r>
-        <w:rPr>
-          <w:vertAlign w:val="superscript"/>
-        </w:rPr>
-        <w:t>st</w:t>
-      </w:r>
-      <w:r>
-        <w:t xml:space="preserve"> Century Equipment, LLC</w:t>
-      </w:r>
-    </w:p>
-    <w:p>
-      <w:pPr>
-        <w:pStyle w:val="ListParagraph"/>
-        <w:numPr>
-          <w:ilvl w:val="2"/>
-          <w:numId w:val="1"/>
-        </w:numPr>
-      </w:pPr>
-      <w:r>
-        <w:t>AKRS Equipment Solutions, Inc.</w:t>
-      </w:r>
-    </w:p>
-    <w:p>
-      <w:pPr>
-        <w:pStyle w:val="ListParagraph"/>
-        <w:numPr>
-          <w:ilvl w:val="2"/>
-          <w:numId w:val="1"/>
-        </w:numPr>
-      </w:pPr>
-      <w:r>
-        <w:t>C&amp;B Operations, LLC</w:t>
-      </w:r>
-    </w:p>
-    <w:p>
-      <w:pPr>
-        <w:pStyle w:val="ListParagraph"/>
-        <w:numPr>
-          <w:ilvl w:val="2"/>
-          <w:numId w:val="1"/>
-        </w:numPr>
-      </w:pPr>
-      <w:r>
-        <w:t>Van Wall Equipment, Inc.</w:t>
-      </w:r>
-    </w:p>
-    <w:p>
-      <w:pPr>
-        <w:pStyle w:val="ListParagraph"/>
-        <w:numPr>
-          <w:ilvl w:val="1"/>
-          <w:numId w:val="1"/>
-        </w:numPr>
-      </w:pPr>
-      <w:r>
-        <w:t xml:space="preserve">Brands: </w:t>
-      </w:r>
-      <w:r>
-        <w:t>Deere, Cat</w:t>
-      </w:r>
-      <w:r>
-        <w:t>erpillar, Kubota, AGCO</w:t>
-      </w:r>
-    </w:p>
-    <w:p>
-      <w:pPr>
-        <w:pStyle w:val="ListParagraph"/>
-        <w:numPr>
-          <w:ilvl w:val="1"/>
-          <w:numId w:val="1"/>
-        </w:numPr>
-      </w:pPr>
-      <w:r>
-        <w:t>Potential impacts:</w:t>
-      </w:r>
-    </w:p>
-    <w:p>
-      <w:pPr>
-        <w:pStyle w:val="ListParagraph"/>
-        <w:numPr>
-          <w:ilvl w:val="2"/>
-          <w:numId w:val="1"/>
-        </w:numPr>
-      </w:pPr>
-      <w:r>
-        <w:t>Aggressive pricing competition by dealers/manufacturers.</w:t>
-      </w:r>
-    </w:p>
-    <w:p>
-      <w:pPr>
-        <w:pStyle w:val="ListParagraph"/>
-        <w:numPr>
-          <w:ilvl w:val="2"/>
-          <w:numId w:val="1"/>
-        </w:numPr>
-      </w:pPr>
-      <w:r>
-        <w:t>Ability to get higher margins on service based on quality and reputation.</w:t>
-      </w:r>
-    </w:p>
-    <w:p>
-      <w:pPr>
-        <w:pStyle w:val="ListParagraph"/>
-        <w:numPr>
-          <w:ilvl w:val="2"/>
-          <w:numId w:val="1"/>
-        </w:numPr>
-      </w:pPr>
-      <w:r>
-        <w:t>Attract new and retain customers.</w:t>
-      </w:r>
-    </w:p>
-    <w:p/>
     <w:sectPr>
       <w:pgSz w:w="12240" w:h="15840"/>
       <w:pgMar w:top="1440" w:right="1440" w:bottom="1440" w:left="1440" w:header="720" w:footer="720" w:gutter="0"/>
@@ -614,22 +125,21 @@
 <file path=word/numbering.xml><?xml version="1.0" encoding="utf-8"?>
 <w:numbering xmlns:wpc="http://schemas.microsoft.com/office/word/2010/wordprocessingCanvas" xmlns:cx="http://schemas.microsoft.com/office/drawing/2014/chartex" xmlns:cx1="http://schemas.microsoft.com/office/drawing/2015/9/8/chartex" xmlns:cx2="http://schemas.microsoft.com/office/drawing/2015/10/21/chartex" xmlns:cx3="http://schemas.microsoft.com/office/drawing/2016/5/9/chartex" xmlns:cx4="http://schemas.microsoft.com/office/drawing/2016/5/10/chartex" xmlns:cx5="http://schemas.microsoft.com/office/drawing/2016/5/11/chartex" xmlns:cx6="http://schemas.microsoft.com/office/drawing/2016/5/12/chartex" xmlns:cx7="http://schemas.microsoft.com/office/drawing/2016/5/13/chartex" xmlns:cx8="http://schemas.microsoft.com/office/drawing/2016/5/14/chartex" xmlns:mc="http://schemas.openxmlformats.org/markup-compatibility/2006" xmlns:aink="http://schemas.microsoft.com/office/drawing/2016/ink" xmlns:am3d="http://schemas.microsoft.com/office/drawing/2017/model3d" xmlns:o="urn:schemas-microsoft-com:office:office" xmlns:oel="http://schemas.microsoft.com/office/2019/extlst" xmlns:r="http://schemas.openxmlformats.org/officeDocument/2006/relationships" xmlns:m="http://schemas.openxmlformats.org/officeDocument/2006/math" xmlns:v="urn:schemas-microsoft-com:vml" xmlns:wp14="http://schemas.microsoft.com/office/word/2010/wordprocessingDrawing" xmlns:wp="http://schemas.openxmlformats.org/drawingml/2006/wordprocessingDrawing" xmlns:w10="urn:schemas-microsoft-com:office:word" xmlns:w="http://schemas.openxmlformats.org/wordprocessingml/2006/main" xmlns:w14="http://schemas.microsoft.com/office/word/2010/wordml" xmlns:w15="http://schemas.microsoft.com/office/word/2012/wordml" xmlns:w16cex="http://schemas.microsoft.com/office/word/2018/wordml/cex" xmlns:w16cid="http://schemas.microsoft.com/office/word/2016/wordml/cid" xmlns:w16="http://schemas.microsoft.com/office/word/2018/wordml" xmlns:w16du="http://schemas.microsoft.com/office/word/2023/wordml/word16du" xmlns:w16sdtdh="http://schemas.microsoft.com/office/word/2020/wordml/sdtdatahash" xmlns:w16se="http://schemas.microsoft.com/office/word/2015/wordml/symex" xmlns:wpg="http://schemas.microsoft.com/office/word/2010/wordprocessingGroup" xmlns:wpi="http://schemas.microsoft.com/office/word/2010/wordprocessingInk" xmlns:wne="http://schemas.microsoft.com/office/word/2006/wordml" xmlns:wps="http://schemas.microsoft.com/office/word/2010/wordprocessingShape" mc:Ignorable="w14 w15 w16se w16cid w16 w16cex w16sdtdh w16du wp14">
   <w:abstractNum w:abstractNumId="0" w15:restartNumberingAfterBreak="0">
-    <w:nsid w:val="3E6D1E15"/>
+    <w:nsid w:val="2492247E"/>
     <w:multiLevelType w:val="hybridMultilevel"/>
-    <w:tmpl w:val="6C987B7C"/>
-    <w:lvl w:ilvl="0" w:tplc="04090001">
-      <w:start w:val="1"/>
-      <w:numFmt w:val="bullet"/>
-      <w:lvlText w:val=""/>
+    <w:tmpl w:val="BAF49890"/>
+    <w:lvl w:ilvl="0" w:tplc="A6605282">
+      <w:numFmt w:val="bullet"/>
+      <w:lvlText w:val="-"/>
       <w:lvlJc w:val="left"/>
       <w:pPr>
         <w:ind w:left="720" w:hanging="360"/>
       </w:pPr>
       <w:rPr>
-        <w:rFonts w:ascii="Symbol" w:hAnsi="Symbol" w:hint="default"/>
-      </w:rPr>
-    </w:lvl>
-    <w:lvl w:ilvl="1" w:tplc="04090003">
+        <w:rFonts w:ascii="Aptos" w:eastAsiaTheme="minorHAnsi" w:hAnsi="Aptos" w:cstheme="minorBidi" w:hint="default"/>
+      </w:rPr>
+    </w:lvl>
+    <w:lvl w:ilvl="1" w:tplc="04090003" w:tentative="1">
       <w:start w:val="1"/>
       <w:numFmt w:val="bullet"/>
       <w:lvlText w:val="o"/>
@@ -641,7 +151,7 @@
         <w:rFonts w:ascii="Courier New" w:hAnsi="Courier New" w:cs="Courier New" w:hint="default"/>
       </w:rPr>
     </w:lvl>
-    <w:lvl w:ilvl="2" w:tplc="04090005">
+    <w:lvl w:ilvl="2" w:tplc="04090005" w:tentative="1">
       <w:start w:val="1"/>
       <w:numFmt w:val="bullet"/>
       <w:lvlText w:val=""/>
@@ -653,7 +163,7 @@
         <w:rFonts w:ascii="Wingdings" w:hAnsi="Wingdings" w:hint="default"/>
       </w:rPr>
     </w:lvl>
-    <w:lvl w:ilvl="3" w:tplc="04090001">
+    <w:lvl w:ilvl="3" w:tplc="04090001" w:tentative="1">
       <w:start w:val="1"/>
       <w:numFmt w:val="bullet"/>
       <w:lvlText w:val=""/>
@@ -727,9 +237,9 @@
     </w:lvl>
   </w:abstractNum>
   <w:abstractNum w:abstractNumId="1" w15:restartNumberingAfterBreak="0">
-    <w:nsid w:val="66673DB4"/>
+    <w:nsid w:val="2B797A4B"/>
     <w:multiLevelType w:val="hybridMultilevel"/>
-    <w:tmpl w:val="A35EDAAE"/>
+    <w:tmpl w:val="DF4E4778"/>
     <w:lvl w:ilvl="0" w:tplc="04090001">
       <w:start w:val="1"/>
       <w:numFmt w:val="bullet"/>
@@ -742,6 +252,118 @@
         <w:rFonts w:ascii="Symbol" w:hAnsi="Symbol" w:hint="default"/>
       </w:rPr>
     </w:lvl>
+    <w:lvl w:ilvl="1" w:tplc="04090003" w:tentative="1">
+      <w:start w:val="1"/>
+      <w:numFmt w:val="bullet"/>
+      <w:lvlText w:val="o"/>
+      <w:lvlJc w:val="left"/>
+      <w:pPr>
+        <w:ind w:left="1440" w:hanging="360"/>
+      </w:pPr>
+      <w:rPr>
+        <w:rFonts w:ascii="Courier New" w:hAnsi="Courier New" w:cs="Courier New" w:hint="default"/>
+      </w:rPr>
+    </w:lvl>
+    <w:lvl w:ilvl="2" w:tplc="04090005" w:tentative="1">
+      <w:start w:val="1"/>
+      <w:numFmt w:val="bullet"/>
+      <w:lvlText w:val=""/>
+      <w:lvlJc w:val="left"/>
+      <w:pPr>
+        <w:ind w:left="2160" w:hanging="360"/>
+      </w:pPr>
+      <w:rPr>
+        <w:rFonts w:ascii="Wingdings" w:hAnsi="Wingdings" w:hint="default"/>
+      </w:rPr>
+    </w:lvl>
+    <w:lvl w:ilvl="3" w:tplc="04090001" w:tentative="1">
+      <w:start w:val="1"/>
+      <w:numFmt w:val="bullet"/>
+      <w:lvlText w:val=""/>
+      <w:lvlJc w:val="left"/>
+      <w:pPr>
+        <w:ind w:left="2880" w:hanging="360"/>
+      </w:pPr>
+      <w:rPr>
+        <w:rFonts w:ascii="Symbol" w:hAnsi="Symbol" w:hint="default"/>
+      </w:rPr>
+    </w:lvl>
+    <w:lvl w:ilvl="4" w:tplc="04090003" w:tentative="1">
+      <w:start w:val="1"/>
+      <w:numFmt w:val="bullet"/>
+      <w:lvlText w:val="o"/>
+      <w:lvlJc w:val="left"/>
+      <w:pPr>
+        <w:ind w:left="3600" w:hanging="360"/>
+      </w:pPr>
+      <w:rPr>
+        <w:rFonts w:ascii="Courier New" w:hAnsi="Courier New" w:cs="Courier New" w:hint="default"/>
+      </w:rPr>
+    </w:lvl>
+    <w:lvl w:ilvl="5" w:tplc="04090005" w:tentative="1">
+      <w:start w:val="1"/>
+      <w:numFmt w:val="bullet"/>
+      <w:lvlText w:val=""/>
+      <w:lvlJc w:val="left"/>
+      <w:pPr>
+        <w:ind w:left="4320" w:hanging="360"/>
+      </w:pPr>
+      <w:rPr>
+        <w:rFonts w:ascii="Wingdings" w:hAnsi="Wingdings" w:hint="default"/>
+      </w:rPr>
+    </w:lvl>
+    <w:lvl w:ilvl="6" w:tplc="04090001" w:tentative="1">
+      <w:start w:val="1"/>
+      <w:numFmt w:val="bullet"/>
+      <w:lvlText w:val=""/>
+      <w:lvlJc w:val="left"/>
+      <w:pPr>
+        <w:ind w:left="5040" w:hanging="360"/>
+      </w:pPr>
+      <w:rPr>
+        <w:rFonts w:ascii="Symbol" w:hAnsi="Symbol" w:hint="default"/>
+      </w:rPr>
+    </w:lvl>
+    <w:lvl w:ilvl="7" w:tplc="04090003" w:tentative="1">
+      <w:start w:val="1"/>
+      <w:numFmt w:val="bullet"/>
+      <w:lvlText w:val="o"/>
+      <w:lvlJc w:val="left"/>
+      <w:pPr>
+        <w:ind w:left="5760" w:hanging="360"/>
+      </w:pPr>
+      <w:rPr>
+        <w:rFonts w:ascii="Courier New" w:hAnsi="Courier New" w:cs="Courier New" w:hint="default"/>
+      </w:rPr>
+    </w:lvl>
+    <w:lvl w:ilvl="8" w:tplc="04090005" w:tentative="1">
+      <w:start w:val="1"/>
+      <w:numFmt w:val="bullet"/>
+      <w:lvlText w:val=""/>
+      <w:lvlJc w:val="left"/>
+      <w:pPr>
+        <w:ind w:left="6480" w:hanging="360"/>
+      </w:pPr>
+      <w:rPr>
+        <w:rFonts w:ascii="Wingdings" w:hAnsi="Wingdings" w:hint="default"/>
+      </w:rPr>
+    </w:lvl>
+  </w:abstractNum>
+  <w:abstractNum w:abstractNumId="2" w15:restartNumberingAfterBreak="0">
+    <w:nsid w:val="7A01413A"/>
+    <w:multiLevelType w:val="hybridMultilevel"/>
+    <w:tmpl w:val="3FF4CA9C"/>
+    <w:lvl w:ilvl="0" w:tplc="0EFA0E0C">
+      <w:numFmt w:val="bullet"/>
+      <w:lvlText w:val="-"/>
+      <w:lvlJc w:val="left"/>
+      <w:pPr>
+        <w:ind w:left="720" w:hanging="360"/>
+      </w:pPr>
+      <w:rPr>
+        <w:rFonts w:ascii="Aptos" w:eastAsiaTheme="minorHAnsi" w:hAnsi="Aptos" w:cstheme="minorBidi" w:hint="default"/>
+      </w:rPr>
+    </w:lvl>
     <w:lvl w:ilvl="1" w:tplc="04090003">
       <w:start w:val="1"/>
       <w:numFmt w:val="bullet"/>
@@ -839,11 +461,14 @@
       </w:rPr>
     </w:lvl>
   </w:abstractNum>
-  <w:num w:numId="1" w16cid:durableId="1176649169">
+  <w:num w:numId="1" w16cid:durableId="254024362">
+    <w:abstractNumId w:val="1"/>
+  </w:num>
+  <w:num w:numId="2" w16cid:durableId="419642223">
     <w:abstractNumId w:val="0"/>
   </w:num>
-  <w:num w:numId="2" w16cid:durableId="2083133446">
-    <w:abstractNumId w:val="1"/>
+  <w:num w:numId="3" w16cid:durableId="1541821912">
+    <w:abstractNumId w:val="2"/>
   </w:num>
 </w:numbering>
 </file>
@@ -1256,7 +881,7 @@
     <w:link w:val="Heading1Char"/>
     <w:uiPriority w:val="9"/>
     <w:qFormat/>
-    <w:rsid w:val="001203A9"/>
+    <w:rsid w:val="00974AE8"/>
     <w:pPr>
       <w:keepNext/>
       <w:keepLines/>
@@ -1279,7 +904,7 @@
     <w:semiHidden/>
     <w:unhideWhenUsed/>
     <w:qFormat/>
-    <w:rsid w:val="001203A9"/>
+    <w:rsid w:val="00974AE8"/>
     <w:pPr>
       <w:keepNext/>
       <w:keepLines/>
@@ -1302,7 +927,7 @@
     <w:semiHidden/>
     <w:unhideWhenUsed/>
     <w:qFormat/>
-    <w:rsid w:val="001203A9"/>
+    <w:rsid w:val="00974AE8"/>
     <w:pPr>
       <w:keepNext/>
       <w:keepLines/>
@@ -1325,7 +950,7 @@
     <w:semiHidden/>
     <w:unhideWhenUsed/>
     <w:qFormat/>
-    <w:rsid w:val="001203A9"/>
+    <w:rsid w:val="00974AE8"/>
     <w:pPr>
       <w:keepNext/>
       <w:keepLines/>
@@ -1348,7 +973,7 @@
     <w:semiHidden/>
     <w:unhideWhenUsed/>
     <w:qFormat/>
-    <w:rsid w:val="001203A9"/>
+    <w:rsid w:val="00974AE8"/>
     <w:pPr>
       <w:keepNext/>
       <w:keepLines/>
@@ -1369,7 +994,7 @@
     <w:semiHidden/>
     <w:unhideWhenUsed/>
     <w:qFormat/>
-    <w:rsid w:val="001203A9"/>
+    <w:rsid w:val="00974AE8"/>
     <w:pPr>
       <w:keepNext/>
       <w:keepLines/>
@@ -1392,7 +1017,7 @@
     <w:semiHidden/>
     <w:unhideWhenUsed/>
     <w:qFormat/>
-    <w:rsid w:val="001203A9"/>
+    <w:rsid w:val="00974AE8"/>
     <w:pPr>
       <w:keepNext/>
       <w:keepLines/>
@@ -1413,7 +1038,7 @@
     <w:semiHidden/>
     <w:unhideWhenUsed/>
     <w:qFormat/>
-    <w:rsid w:val="001203A9"/>
+    <w:rsid w:val="00974AE8"/>
     <w:pPr>
       <w:keepNext/>
       <w:keepLines/>
@@ -1436,7 +1061,7 @@
     <w:semiHidden/>
     <w:unhideWhenUsed/>
     <w:qFormat/>
-    <w:rsid w:val="001203A9"/>
+    <w:rsid w:val="00974AE8"/>
     <w:pPr>
       <w:keepNext/>
       <w:keepLines/>
@@ -1480,7 +1105,7 @@
     <w:basedOn w:val="DefaultParagraphFont"/>
     <w:link w:val="Heading1"/>
     <w:uiPriority w:val="9"/>
-    <w:rsid w:val="001203A9"/>
+    <w:rsid w:val="00974AE8"/>
     <w:rPr>
       <w:rFonts w:asciiTheme="majorHAnsi" w:eastAsiaTheme="majorEastAsia" w:hAnsiTheme="majorHAnsi" w:cstheme="majorBidi"/>
       <w:color w:val="0F4761" w:themeColor="accent1" w:themeShade="BF"/>
@@ -1494,7 +1119,7 @@
     <w:link w:val="Heading2"/>
     <w:uiPriority w:val="9"/>
     <w:semiHidden/>
-    <w:rsid w:val="001203A9"/>
+    <w:rsid w:val="00974AE8"/>
     <w:rPr>
       <w:rFonts w:asciiTheme="majorHAnsi" w:eastAsiaTheme="majorEastAsia" w:hAnsiTheme="majorHAnsi" w:cstheme="majorBidi"/>
       <w:color w:val="0F4761" w:themeColor="accent1" w:themeShade="BF"/>
@@ -1508,7 +1133,7 @@
     <w:link w:val="Heading3"/>
     <w:uiPriority w:val="9"/>
     <w:semiHidden/>
-    <w:rsid w:val="001203A9"/>
+    <w:rsid w:val="00974AE8"/>
     <w:rPr>
       <w:rFonts w:eastAsiaTheme="majorEastAsia" w:cstheme="majorBidi"/>
       <w:color w:val="0F4761" w:themeColor="accent1" w:themeShade="BF"/>
@@ -1522,7 +1147,7 @@
     <w:link w:val="Heading4"/>
     <w:uiPriority w:val="9"/>
     <w:semiHidden/>
-    <w:rsid w:val="001203A9"/>
+    <w:rsid w:val="00974AE8"/>
     <w:rPr>
       <w:rFonts w:eastAsiaTheme="majorEastAsia" w:cstheme="majorBidi"/>
       <w:i/>
@@ -1536,7 +1161,7 @@
     <w:link w:val="Heading5"/>
     <w:uiPriority w:val="9"/>
     <w:semiHidden/>
-    <w:rsid w:val="001203A9"/>
+    <w:rsid w:val="00974AE8"/>
     <w:rPr>
       <w:rFonts w:eastAsiaTheme="majorEastAsia" w:cstheme="majorBidi"/>
       <w:color w:val="0F4761" w:themeColor="accent1" w:themeShade="BF"/>
@@ -1548,7 +1173,7 @@
     <w:link w:val="Heading6"/>
     <w:uiPriority w:val="9"/>
     <w:semiHidden/>
-    <w:rsid w:val="001203A9"/>
+    <w:rsid w:val="00974AE8"/>
     <w:rPr>
       <w:rFonts w:eastAsiaTheme="majorEastAsia" w:cstheme="majorBidi"/>
       <w:i/>
@@ -1562,7 +1187,7 @@
     <w:link w:val="Heading7"/>
     <w:uiPriority w:val="9"/>
     <w:semiHidden/>
-    <w:rsid w:val="001203A9"/>
+    <w:rsid w:val="00974AE8"/>
     <w:rPr>
       <w:rFonts w:eastAsiaTheme="majorEastAsia" w:cstheme="majorBidi"/>
       <w:color w:val="595959" w:themeColor="text1" w:themeTint="A6"/>
@@ -1574,7 +1199,7 @@
     <w:link w:val="Heading8"/>
     <w:uiPriority w:val="9"/>
     <w:semiHidden/>
-    <w:rsid w:val="001203A9"/>
+    <w:rsid w:val="00974AE8"/>
     <w:rPr>
       <w:rFonts w:eastAsiaTheme="majorEastAsia" w:cstheme="majorBidi"/>
       <w:i/>
@@ -1588,7 +1213,7 @@
     <w:link w:val="Heading9"/>
     <w:uiPriority w:val="9"/>
     <w:semiHidden/>
-    <w:rsid w:val="001203A9"/>
+    <w:rsid w:val="00974AE8"/>
     <w:rPr>
       <w:rFonts w:eastAsiaTheme="majorEastAsia" w:cstheme="majorBidi"/>
       <w:color w:val="272727" w:themeColor="text1" w:themeTint="D8"/>
@@ -1601,7 +1226,7 @@
     <w:link w:val="TitleChar"/>
     <w:uiPriority w:val="10"/>
     <w:qFormat/>
-    <w:rsid w:val="001203A9"/>
+    <w:rsid w:val="00974AE8"/>
     <w:pPr>
       <w:spacing w:after="80" w:line="240" w:lineRule="auto"/>
       <w:contextualSpacing/>
@@ -1619,7 +1244,7 @@
     <w:basedOn w:val="DefaultParagraphFont"/>
     <w:link w:val="Title"/>
     <w:uiPriority w:val="10"/>
-    <w:rsid w:val="001203A9"/>
+    <w:rsid w:val="00974AE8"/>
     <w:rPr>
       <w:rFonts w:asciiTheme="majorHAnsi" w:eastAsiaTheme="majorEastAsia" w:hAnsiTheme="majorHAnsi" w:cstheme="majorBidi"/>
       <w:spacing w:val="-10"/>
@@ -1635,7 +1260,7 @@
     <w:link w:val="SubtitleChar"/>
     <w:uiPriority w:val="11"/>
     <w:qFormat/>
-    <w:rsid w:val="001203A9"/>
+    <w:rsid w:val="00974AE8"/>
     <w:pPr>
       <w:numPr>
         <w:ilvl w:val="1"/>
@@ -1654,7 +1279,7 @@
     <w:basedOn w:val="DefaultParagraphFont"/>
     <w:link w:val="Subtitle"/>
     <w:uiPriority w:val="11"/>
-    <w:rsid w:val="001203A9"/>
+    <w:rsid w:val="00974AE8"/>
     <w:rPr>
       <w:rFonts w:eastAsiaTheme="majorEastAsia" w:cstheme="majorBidi"/>
       <w:color w:val="595959" w:themeColor="text1" w:themeTint="A6"/>
@@ -1670,7 +1295,7 @@
     <w:link w:val="QuoteChar"/>
     <w:uiPriority w:val="29"/>
     <w:qFormat/>
-    <w:rsid w:val="001203A9"/>
+    <w:rsid w:val="00974AE8"/>
     <w:pPr>
       <w:spacing w:before="160"/>
       <w:jc w:val="center"/>
@@ -1686,7 +1311,7 @@
     <w:basedOn w:val="DefaultParagraphFont"/>
     <w:link w:val="Quote"/>
     <w:uiPriority w:val="29"/>
-    <w:rsid w:val="001203A9"/>
+    <w:rsid w:val="00974AE8"/>
     <w:rPr>
       <w:i/>
       <w:iCs/>
@@ -1698,7 +1323,7 @@
     <w:basedOn w:val="Normal"/>
     <w:uiPriority w:val="34"/>
     <w:qFormat/>
-    <w:rsid w:val="001203A9"/>
+    <w:rsid w:val="00974AE8"/>
     <w:pPr>
       <w:ind w:left="720"/>
       <w:contextualSpacing/>
@@ -1709,7 +1334,7 @@
     <w:basedOn w:val="DefaultParagraphFont"/>
     <w:uiPriority w:val="21"/>
     <w:qFormat/>
-    <w:rsid w:val="001203A9"/>
+    <w:rsid w:val="00974AE8"/>
     <w:rPr>
       <w:i/>
       <w:iCs/>
@@ -1723,7 +1348,7 @@
     <w:link w:val="IntenseQuoteChar"/>
     <w:uiPriority w:val="30"/>
     <w:qFormat/>
-    <w:rsid w:val="001203A9"/>
+    <w:rsid w:val="00974AE8"/>
     <w:pPr>
       <w:pBdr>
         <w:top w:val="single" w:sz="4" w:space="10" w:color="0F4761" w:themeColor="accent1" w:themeShade="BF"/>
@@ -1744,7 +1369,7 @@
     <w:basedOn w:val="DefaultParagraphFont"/>
     <w:link w:val="IntenseQuote"/>
     <w:uiPriority w:val="30"/>
-    <w:rsid w:val="001203A9"/>
+    <w:rsid w:val="00974AE8"/>
     <w:rPr>
       <w:i/>
       <w:iCs/>
@@ -1756,13 +1381,36 @@
     <w:basedOn w:val="DefaultParagraphFont"/>
     <w:uiPriority w:val="32"/>
     <w:qFormat/>
-    <w:rsid w:val="001203A9"/>
+    <w:rsid w:val="00974AE8"/>
     <w:rPr>
       <w:b/>
       <w:bCs/>
       <w:smallCaps/>
       <w:color w:val="0F4761" w:themeColor="accent1" w:themeShade="BF"/>
       <w:spacing w:val="5"/>
+    </w:rPr>
+  </w:style>
+  <w:style w:type="character" w:styleId="Hyperlink">
+    <w:name w:val="Hyperlink"/>
+    <w:basedOn w:val="DefaultParagraphFont"/>
+    <w:uiPriority w:val="99"/>
+    <w:unhideWhenUsed/>
+    <w:rsid w:val="00A85D54"/>
+    <w:rPr>
+      <w:color w:val="467886" w:themeColor="hyperlink"/>
+      <w:u w:val="single"/>
+    </w:rPr>
+  </w:style>
+  <w:style w:type="character" w:styleId="UnresolvedMention">
+    <w:name w:val="Unresolved Mention"/>
+    <w:basedOn w:val="DefaultParagraphFont"/>
+    <w:uiPriority w:val="99"/>
+    <w:semiHidden/>
+    <w:unhideWhenUsed/>
+    <w:rsid w:val="00A85D54"/>
+    <w:rPr>
+      <w:color w:val="605E5C"/>
+      <w:shd w:val="clear" w:color="auto" w:fill="E1DFDD"/>
     </w:rPr>
   </w:style>
 </w:styles>

</xml_diff>